<commit_message>
V3.04 - 180629 N329 1) V3.02 apply dual camera project 2) Padded pixel bits increased to 14 bits, firmware support temperature range +-819.2. 3) Support low ambient temperature (~-20), extend temperature table for L5.0 Ge lens. 4) Restructure project to XCAM_Single & XCAM_Dual 5) Apply UART handler command list
</commit_message>
<xml_diff>
--- a/N32901-3_Non-OS_KEIL_Release/XCAM_Documentation.docx
+++ b/N32901-3_Non-OS_KEIL_Release/XCAM_Documentation.docx
@@ -40,7 +40,7 @@
             <v:imagedata r:id="rId8" o:title=""/>
             <w10:wrap type="square" side="right"/>
           </v:shape>
-          <o:OLEObject Type="Embed" ProgID="MSPhotoEd.3" ShapeID="_x0000_s1026" DrawAspect="Content" ObjectID="_1589098447" r:id="rId9"/>
+          <o:OLEObject Type="Embed" ProgID="MSPhotoEd.3" ShapeID="_x0000_s1026" DrawAspect="Content" ObjectID="_1591771456" r:id="rId9"/>
         </w:object>
       </w:r>
       <w:r>
@@ -3510,12 +3510,12 @@
       <w:pPr>
         <w:pStyle w:val="Heading2"/>
       </w:pPr>
-      <w:bookmarkStart w:id="43" w:name="_Hlk515355078"/>
-      <w:bookmarkStart w:id="44" w:name="_Toc515355612"/>
+      <w:bookmarkStart w:id="43" w:name="_Toc515355612"/>
+      <w:bookmarkStart w:id="44" w:name="_Hlk515355078"/>
       <w:r>
         <w:t>Library Structure</w:t>
       </w:r>
-      <w:bookmarkEnd w:id="44"/>
+      <w:bookmarkEnd w:id="43"/>
     </w:p>
     <w:p>
       <w:pPr>
@@ -3529,7 +3529,7 @@
         </w:rPr>
       </w:pPr>
       <w:bookmarkStart w:id="45" w:name="_Toc515355613"/>
-      <w:bookmarkEnd w:id="43"/>
+      <w:bookmarkEnd w:id="44"/>
       <w:r>
         <w:rPr>
           <w:rStyle w:val="IntenseEmphasis"/>
@@ -6733,8 +6733,8 @@
         </w:rPr>
       </w:pPr>
       <w:bookmarkStart w:id="48" w:name="_Toc515223842"/>
-      <w:bookmarkStart w:id="49" w:name="_Toc515223843"/>
-      <w:bookmarkStart w:id="50" w:name="_Toc515355615"/>
+      <w:bookmarkStart w:id="49" w:name="_Toc515355615"/>
+      <w:bookmarkStart w:id="50" w:name="_Toc515223843"/>
       <w:r>
         <w:rPr>
           <w:rStyle w:val="Emphasis"/>
@@ -6757,7 +6757,7 @@
         <w:t>Project Setting</w:t>
       </w:r>
       <w:bookmarkEnd w:id="48"/>
-      <w:bookmarkEnd w:id="50"/>
+      <w:bookmarkEnd w:id="49"/>
     </w:p>
     <w:p>
       <w:pPr>
@@ -6778,7 +6778,7 @@
         </w:rPr>
         <w:t>Header</w:t>
       </w:r>
-      <w:bookmarkEnd w:id="49"/>
+      <w:bookmarkEnd w:id="50"/>
       <w:bookmarkEnd w:id="51"/>
     </w:p>
     <w:p>
@@ -20701,8 +20701,8 @@
         <w:pStyle w:val="Heading2"/>
       </w:pPr>
       <w:bookmarkStart w:id="86" w:name="_Toc515223850"/>
-      <w:bookmarkStart w:id="87" w:name="_Hlk515354762"/>
-      <w:bookmarkStart w:id="88" w:name="_Toc515355623"/>
+      <w:bookmarkStart w:id="87" w:name="_Toc515355623"/>
+      <w:bookmarkStart w:id="88" w:name="_Hlk515354762"/>
       <w:r>
         <w:lastRenderedPageBreak/>
         <w:t xml:space="preserve">Temperature </w:t>
@@ -20716,7 +20716,7 @@
         <w:t xml:space="preserve"> Mapping</w:t>
       </w:r>
       <w:bookmarkEnd w:id="86"/>
-      <w:bookmarkEnd w:id="88"/>
+      <w:bookmarkEnd w:id="87"/>
       <w:r>
         <w:t xml:space="preserve"> </w:t>
       </w:r>
@@ -23318,7 +23318,7 @@
         </w:rPr>
       </w:pPr>
       <w:bookmarkStart w:id="90" w:name="_Toc500318070"/>
-      <w:bookmarkEnd w:id="87"/>
+      <w:bookmarkEnd w:id="88"/>
       <w:r>
         <w:rPr>
           <w:rFonts w:ascii="Lucida Sans" w:hAnsi="Lucida Sans"/>
@@ -23348,15 +23348,15 @@
           <w:rFonts w:ascii="Lucida Sans" w:hAnsi="Lucida Sans"/>
         </w:rPr>
       </w:pPr>
-      <w:bookmarkStart w:id="92" w:name="_Toc500318071"/>
-      <w:bookmarkStart w:id="93" w:name="_Toc515355625"/>
+      <w:bookmarkStart w:id="92" w:name="_Toc515355625"/>
+      <w:bookmarkStart w:id="93" w:name="_Toc500318071"/>
       <w:r>
         <w:rPr>
           <w:rFonts w:ascii="Lucida Sans" w:hAnsi="Lucida Sans"/>
         </w:rPr>
         <w:t>Setting</w:t>
       </w:r>
-      <w:bookmarkEnd w:id="93"/>
+      <w:bookmarkEnd w:id="92"/>
     </w:p>
     <w:p>
       <w:pPr>
@@ -23919,7 +23919,7 @@
         </w:tc>
       </w:tr>
     </w:tbl>
-    <w:bookmarkEnd w:id="92"/>
+    <w:bookmarkEnd w:id="93"/>
     <w:p>
       <w:pPr>
         <w:rPr>
@@ -24212,9 +24212,9 @@
         </w:rPr>
         <w:drawing>
           <wp:inline distT="0" distB="0" distL="0" distR="0">
-            <wp:extent cx="5719445" cy="1371600"/>
-            <wp:effectExtent l="0" t="0" r="0" b="0"/>
-            <wp:docPr id="27" name="Picture 27"/>
+            <wp:extent cx="5724525" cy="723900"/>
+            <wp:effectExtent l="0" t="0" r="9525" b="0"/>
+            <wp:docPr id="37" name="Picture 37"/>
             <wp:cNvGraphicFramePr>
               <a:graphicFrameLocks xmlns:a="http://schemas.openxmlformats.org/drawingml/2006/main" noChangeAspect="1"/>
             </wp:cNvGraphicFramePr>
@@ -24222,7 +24222,7 @@
               <a:graphicData uri="http://schemas.openxmlformats.org/drawingml/2006/picture">
                 <pic:pic xmlns:pic="http://schemas.openxmlformats.org/drawingml/2006/picture">
                   <pic:nvPicPr>
-                    <pic:cNvPr id="0" name="Picture 7"/>
+                    <pic:cNvPr id="0" name="Picture 3"/>
                     <pic:cNvPicPr>
                       <a:picLocks noChangeAspect="1" noChangeArrowheads="1"/>
                     </pic:cNvPicPr>
@@ -24243,7 +24243,7 @@
                   <pic:spPr bwMode="auto">
                     <a:xfrm>
                       <a:off x="0" y="0"/>
-                      <a:ext cx="5719445" cy="1371600"/>
+                      <a:ext cx="5724525" cy="723900"/>
                     </a:xfrm>
                     <a:prstGeom prst="rect">
                       <a:avLst/>
@@ -24262,228 +24262,6 @@
     </w:p>
     <w:p>
       <w:pPr>
-        <w:jc w:val="center"/>
-        <w:rPr>
-          <w:rFonts w:ascii="Lucida Sans" w:hAnsi="Lucida Sans"/>
-        </w:rPr>
-      </w:pPr>
-      <w:r>
-        <w:rPr>
-          <w:rFonts w:ascii="Lucida Sans" w:hAnsi="Lucida Sans"/>
-          <w:b/>
-          <w:bCs/>
-          <w:color w:val="FF3333"/>
-          <w:sz w:val="20"/>
-          <w:szCs w:val="20"/>
-          <w:shd w:val="clear" w:color="auto" w:fill="FFFFFF"/>
-        </w:rPr>
-        <w:t>Each temperature value is sent as 11bits/pixel, first bit represents positive/negative and the following 10 bits for temperature value.</w:t>
-      </w:r>
-    </w:p>
-    <w:p>
-      <w:pPr>
-        <w:rPr>
-          <w:rFonts w:ascii="Lucida Sans" w:hAnsi="Lucida Sans"/>
-        </w:rPr>
-      </w:pPr>
-    </w:p>
-    <w:p>
-      <w:pPr>
-        <w:pStyle w:val="Heading3"/>
-        <w:rPr>
-          <w:rFonts w:ascii="Lucida Sans" w:hAnsi="Lucida Sans"/>
-        </w:rPr>
-      </w:pPr>
-      <w:bookmarkStart w:id="98" w:name="_Toc515355629"/>
-      <w:r>
-        <w:rPr>
-          <w:rFonts w:ascii="Lucida Sans" w:hAnsi="Lucida Sans"/>
-        </w:rPr>
-        <w:t>Procedures</w:t>
-      </w:r>
-      <w:bookmarkEnd w:id="98"/>
-    </w:p>
-    <w:p>
-      <w:pPr>
-        <w:pStyle w:val="ListParagraph"/>
-        <w:numPr>
-          <w:ilvl w:val="0"/>
-          <w:numId w:val="9"/>
-        </w:numPr>
-        <w:rPr>
-          <w:rFonts w:ascii="Lucida Sans" w:hAnsi="Lucida Sans"/>
-        </w:rPr>
-      </w:pPr>
-      <w:r>
-        <w:rPr>
-          <w:rFonts w:ascii="Lucida Sans" w:hAnsi="Lucida Sans"/>
-        </w:rPr>
-        <w:t>Get YUV data streaming from CIS camera on application side</w:t>
-      </w:r>
-    </w:p>
-    <w:p>
-      <w:pPr>
-        <w:pStyle w:val="ListParagraph"/>
-        <w:numPr>
-          <w:ilvl w:val="0"/>
-          <w:numId w:val="9"/>
-        </w:numPr>
-        <w:rPr>
-          <w:rFonts w:ascii="Lucida Sans" w:hAnsi="Lucida Sans"/>
-        </w:rPr>
-      </w:pPr>
-      <w:r>
-        <w:rPr>
-          <w:rFonts w:ascii="Lucida Sans" w:hAnsi="Lucida Sans"/>
-        </w:rPr>
-        <w:t>Extract thermal image data from YUV data stream.</w:t>
-      </w:r>
-    </w:p>
-    <w:p>
-      <w:pPr>
-        <w:pStyle w:val="ListParagraph"/>
-        <w:numPr>
-          <w:ilvl w:val="0"/>
-          <w:numId w:val="9"/>
-        </w:numPr>
-        <w:rPr>
-          <w:rFonts w:ascii="Lucida Sans" w:hAnsi="Lucida Sans"/>
-        </w:rPr>
-      </w:pPr>
-      <w:r>
-        <w:rPr>
-          <w:rFonts w:ascii="Lucida Sans" w:hAnsi="Lucida Sans"/>
-        </w:rPr>
-        <w:t>Convert the temperature values into RGB pixels.</w:t>
-      </w:r>
-    </w:p>
-    <w:p>
-      <w:pPr>
-        <w:pStyle w:val="ListParagraph"/>
-        <w:numPr>
-          <w:ilvl w:val="0"/>
-          <w:numId w:val="9"/>
-        </w:numPr>
-        <w:rPr>
-          <w:rFonts w:ascii="Lucida Sans" w:hAnsi="Lucida Sans"/>
-        </w:rPr>
-      </w:pPr>
-      <w:r>
-        <w:rPr>
-          <w:rFonts w:ascii="Lucida Sans" w:hAnsi="Lucida Sans"/>
-        </w:rPr>
-        <w:t xml:space="preserve">Interpolates the RGB pixels so that can be fitted into desired size, i.e.: same as CIS image (640*480) </w:t>
-      </w:r>
-      <w:r>
-        <w:rPr>
-          <w:rFonts w:ascii="Lucida Sans" w:hAnsi="Lucida Sans"/>
-        </w:rPr>
-        <w:t>for overlaying.</w:t>
-      </w:r>
-    </w:p>
-    <w:p>
-      <w:pPr>
-        <w:pStyle w:val="ListParagraph"/>
-        <w:numPr>
-          <w:ilvl w:val="0"/>
-          <w:numId w:val="9"/>
-        </w:numPr>
-        <w:rPr>
-          <w:rFonts w:ascii="Lucida Sans" w:hAnsi="Lucida Sans"/>
-        </w:rPr>
-      </w:pPr>
-      <w:r>
-        <w:rPr>
-          <w:rFonts w:ascii="Lucida Sans" w:hAnsi="Lucida Sans"/>
-        </w:rPr>
-        <w:t xml:space="preserve">Please aware of the frame rate difference from CIS and XCAM. CIS image is in higher framerate than XCAM, i.e.: </w:t>
-      </w:r>
-      <w:r>
-        <w:rPr>
-          <w:rFonts w:ascii="Lucida Sans" w:hAnsi="Lucida Sans"/>
-        </w:rPr>
-        <w:t>15</w:t>
-      </w:r>
-      <w:r>
-        <w:rPr>
-          <w:rFonts w:ascii="Lucida Sans" w:hAnsi="Lucida Sans"/>
-        </w:rPr>
-        <w:t>fps:6-8 fps</w:t>
-      </w:r>
-    </w:p>
-    <w:p>
-      <w:pPr>
-        <w:rPr>
-          <w:rFonts w:ascii="Lucida Sans" w:hAnsi="Lucida Sans"/>
-        </w:rPr>
-      </w:pPr>
-    </w:p>
-    <w:p>
-      <w:pPr>
-        <w:rPr>
-          <w:rFonts w:ascii="Lucida Sans" w:eastAsiaTheme="majorEastAsia" w:hAnsi="Lucida Sans" w:cs="Arial"/>
-          <w:b/>
-          <w:color w:val="000000" w:themeColor="text1"/>
-          <w:sz w:val="56"/>
-          <w:szCs w:val="32"/>
-        </w:rPr>
-      </w:pPr>
-      <w:r>
-        <w:rPr>
-          <w:rFonts w:ascii="Lucida Sans" w:hAnsi="Lucida Sans"/>
-        </w:rPr>
-        <w:br w:type="page"/>
-      </w:r>
-    </w:p>
-    <w:p>
-      <w:pPr>
-        <w:pStyle w:val="Heading1"/>
-        <w:rPr>
-          <w:rFonts w:ascii="Lucida Sans" w:hAnsi="Lucida Sans"/>
-        </w:rPr>
-      </w:pPr>
-      <w:bookmarkStart w:id="99" w:name="_Toc515355630"/>
-      <w:r>
-        <w:rPr>
-          <w:rFonts w:ascii="Lucida Sans" w:hAnsi="Lucida Sans"/>
-        </w:rPr>
-        <w:lastRenderedPageBreak/>
-        <w:t>Demo</w:t>
-      </w:r>
-      <w:r>
-        <w:rPr>
-          <w:rFonts w:ascii="Lucida Sans" w:hAnsi="Lucida Sans"/>
-        </w:rPr>
-        <w:t>nstration</w:t>
-      </w:r>
-      <w:bookmarkEnd w:id="99"/>
-    </w:p>
-    <w:p>
-      <w:pPr>
-        <w:pStyle w:val="Heading3"/>
-        <w:rPr>
-          <w:rStyle w:val="IntenseEmphasis"/>
-          <w:rFonts w:ascii="Lucida Sans" w:hAnsi="Lucida Sans"/>
-          <w:i w:val="0"/>
-          <w:iCs w:val="0"/>
-          <w:color w:val="1F3763" w:themeColor="accent1" w:themeShade="7F"/>
-        </w:rPr>
-      </w:pPr>
-      <w:bookmarkStart w:id="100" w:name="_Toc515355631"/>
-      <w:r>
-        <w:rPr>
-          <w:rStyle w:val="IntenseEmphasis"/>
-          <w:rFonts w:ascii="Lucida Sans" w:hAnsi="Lucida Sans"/>
-          <w:i w:val="0"/>
-          <w:iCs w:val="0"/>
-          <w:color w:val="1F3763" w:themeColor="accent1" w:themeShade="7F"/>
-        </w:rPr>
-        <w:t>Single camera module</w:t>
-      </w:r>
-      <w:bookmarkEnd w:id="100"/>
-    </w:p>
-    <w:p>
-      <w:pPr>
         <w:rPr>
           <w:rFonts w:ascii="Lucida Sans" w:hAnsi="Lucida Sans"/>
         </w:rPr>
@@ -24495,9 +24273,9 @@
         </w:rPr>
         <w:drawing>
           <wp:inline distT="0" distB="0" distL="0" distR="0">
-            <wp:extent cx="1835150" cy="2508250"/>
-            <wp:effectExtent l="0" t="0" r="0" b="6350"/>
-            <wp:docPr id="26" name="Picture 26"/>
+            <wp:extent cx="5724525" cy="714375"/>
+            <wp:effectExtent l="0" t="0" r="9525" b="9525"/>
+            <wp:docPr id="41" name="Picture 41"/>
             <wp:cNvGraphicFramePr>
               <a:graphicFrameLocks xmlns:a="http://schemas.openxmlformats.org/drawingml/2006/main" noChangeAspect="1"/>
             </wp:cNvGraphicFramePr>
@@ -24505,7 +24283,7 @@
               <a:graphicData uri="http://schemas.openxmlformats.org/drawingml/2006/picture">
                 <pic:pic xmlns:pic="http://schemas.openxmlformats.org/drawingml/2006/picture">
                   <pic:nvPicPr>
-                    <pic:cNvPr id="0" name="Picture 5"/>
+                    <pic:cNvPr id="0" name="Picture 4"/>
                     <pic:cNvPicPr>
                       <a:picLocks noChangeAspect="1" noChangeArrowheads="1"/>
                     </pic:cNvPicPr>
@@ -24526,7 +24304,7 @@
                   <pic:spPr bwMode="auto">
                     <a:xfrm>
                       <a:off x="0" y="0"/>
-                      <a:ext cx="1835150" cy="2508250"/>
+                      <a:ext cx="5724525" cy="714375"/>
                     </a:xfrm>
                     <a:prstGeom prst="rect">
                       <a:avLst/>
@@ -24545,15 +24323,352 @@
     </w:p>
     <w:p>
       <w:pPr>
+        <w:jc w:val="center"/>
+        <w:rPr>
+          <w:rFonts w:ascii="Lucida Sans" w:hAnsi="Lucida Sans"/>
+        </w:rPr>
+      </w:pPr>
+      <w:r>
+        <w:rPr>
+          <w:rFonts w:ascii="Lucida Sans" w:hAnsi="Lucida Sans"/>
+          <w:b/>
+          <w:bCs/>
+          <w:color w:val="FF3333"/>
+          <w:sz w:val="20"/>
+          <w:szCs w:val="20"/>
+          <w:shd w:val="clear" w:color="auto" w:fill="FFFFFF"/>
+        </w:rPr>
+        <w:t>Each temperature value is sent as 1</w:t>
+      </w:r>
+      <w:r>
+        <w:rPr>
+          <w:rFonts w:ascii="Lucida Sans" w:hAnsi="Lucida Sans"/>
+          <w:b/>
+          <w:bCs/>
+          <w:color w:val="FF3333"/>
+          <w:sz w:val="20"/>
+          <w:szCs w:val="20"/>
+          <w:shd w:val="clear" w:color="auto" w:fill="FFFFFF"/>
+        </w:rPr>
+        <w:t>4</w:t>
+      </w:r>
+      <w:r>
+        <w:rPr>
+          <w:rFonts w:ascii="Lucida Sans" w:hAnsi="Lucida Sans"/>
+          <w:b/>
+          <w:bCs/>
+          <w:color w:val="FF3333"/>
+          <w:sz w:val="20"/>
+          <w:szCs w:val="20"/>
+          <w:shd w:val="clear" w:color="auto" w:fill="FFFFFF"/>
+        </w:rPr>
+        <w:t>bits/pixel, first bit represents positive/negative and the following 1</w:t>
+      </w:r>
+      <w:r>
+        <w:rPr>
+          <w:rFonts w:ascii="Lucida Sans" w:hAnsi="Lucida Sans"/>
+          <w:b/>
+          <w:bCs/>
+          <w:color w:val="FF3333"/>
+          <w:sz w:val="20"/>
+          <w:szCs w:val="20"/>
+          <w:shd w:val="clear" w:color="auto" w:fill="FFFFFF"/>
+        </w:rPr>
+        <w:t>3</w:t>
+      </w:r>
+      <w:r>
+        <w:rPr>
+          <w:rFonts w:ascii="Lucida Sans" w:hAnsi="Lucida Sans"/>
+          <w:b/>
+          <w:bCs/>
+          <w:color w:val="FF3333"/>
+          <w:sz w:val="20"/>
+          <w:szCs w:val="20"/>
+          <w:shd w:val="clear" w:color="auto" w:fill="FFFFFF"/>
+        </w:rPr>
+        <w:t xml:space="preserve"> bits for temperature value.</w:t>
+      </w:r>
+    </w:p>
+    <w:p>
+      <w:pPr>
+        <w:rPr>
+          <w:rFonts w:ascii="Lucida Sans" w:hAnsi="Lucida Sans"/>
+        </w:rPr>
+      </w:pPr>
+    </w:p>
+    <w:p>
+      <w:pPr>
         <w:pStyle w:val="Heading3"/>
         <w:rPr>
+          <w:rFonts w:ascii="Lucida Sans" w:hAnsi="Lucida Sans"/>
+        </w:rPr>
+      </w:pPr>
+      <w:bookmarkStart w:id="98" w:name="_Toc515355629"/>
+      <w:r>
+        <w:rPr>
+          <w:rFonts w:ascii="Lucida Sans" w:hAnsi="Lucida Sans"/>
+        </w:rPr>
+        <w:t>Procedures</w:t>
+      </w:r>
+      <w:bookmarkEnd w:id="98"/>
+    </w:p>
+    <w:p>
+      <w:pPr>
+        <w:pStyle w:val="ListParagraph"/>
+        <w:numPr>
+          <w:ilvl w:val="0"/>
+          <w:numId w:val="9"/>
+        </w:numPr>
+        <w:rPr>
+          <w:rFonts w:ascii="Lucida Sans" w:hAnsi="Lucida Sans"/>
+        </w:rPr>
+      </w:pPr>
+      <w:r>
+        <w:rPr>
+          <w:rFonts w:ascii="Lucida Sans" w:hAnsi="Lucida Sans"/>
+        </w:rPr>
+        <w:t>Get YUV data streaming from CIS camera on application side</w:t>
+      </w:r>
+    </w:p>
+    <w:p>
+      <w:pPr>
+        <w:pStyle w:val="ListParagraph"/>
+        <w:numPr>
+          <w:ilvl w:val="0"/>
+          <w:numId w:val="9"/>
+        </w:numPr>
+        <w:rPr>
+          <w:rFonts w:ascii="Lucida Sans" w:hAnsi="Lucida Sans"/>
+        </w:rPr>
+      </w:pPr>
+      <w:r>
+        <w:rPr>
+          <w:rFonts w:ascii="Lucida Sans" w:hAnsi="Lucida Sans"/>
+        </w:rPr>
+        <w:t>Extract thermal image data from YUV data stream.</w:t>
+      </w:r>
+    </w:p>
+    <w:p>
+      <w:pPr>
+        <w:pStyle w:val="ListParagraph"/>
+        <w:numPr>
+          <w:ilvl w:val="0"/>
+          <w:numId w:val="9"/>
+        </w:numPr>
+        <w:rPr>
+          <w:rFonts w:ascii="Lucida Sans" w:hAnsi="Lucida Sans"/>
+        </w:rPr>
+      </w:pPr>
+      <w:r>
+        <w:rPr>
+          <w:rFonts w:ascii="Lucida Sans" w:hAnsi="Lucida Sans"/>
+        </w:rPr>
+        <w:t>Convert the temperature values into RGB pixels.</w:t>
+      </w:r>
+    </w:p>
+    <w:p>
+      <w:pPr>
+        <w:pStyle w:val="ListParagraph"/>
+        <w:numPr>
+          <w:ilvl w:val="0"/>
+          <w:numId w:val="9"/>
+        </w:numPr>
+        <w:rPr>
+          <w:rFonts w:ascii="Lucida Sans" w:hAnsi="Lucida Sans"/>
+        </w:rPr>
+      </w:pPr>
+      <w:r>
+        <w:rPr>
+          <w:rFonts w:ascii="Lucida Sans" w:hAnsi="Lucida Sans"/>
+        </w:rPr>
+        <w:t xml:space="preserve">Interpolates the RGB pixels so that can be fitted into desired size, i.e.: same as CIS image (640*480) </w:t>
+      </w:r>
+      <w:r>
+        <w:rPr>
+          <w:rFonts w:ascii="Lucida Sans" w:hAnsi="Lucida Sans"/>
+        </w:rPr>
+        <w:t>for overlaying.</w:t>
+      </w:r>
+    </w:p>
+    <w:p>
+      <w:pPr>
+        <w:pStyle w:val="ListParagraph"/>
+        <w:numPr>
+          <w:ilvl w:val="0"/>
+          <w:numId w:val="9"/>
+        </w:numPr>
+        <w:rPr>
+          <w:rFonts w:ascii="Lucida Sans" w:hAnsi="Lucida Sans"/>
+        </w:rPr>
+      </w:pPr>
+      <w:r>
+        <w:rPr>
+          <w:rFonts w:ascii="Lucida Sans" w:hAnsi="Lucida Sans"/>
+        </w:rPr>
+        <w:t xml:space="preserve">Please aware of the </w:t>
+      </w:r>
+      <w:bookmarkStart w:id="99" w:name="_GoBack"/>
+      <w:bookmarkEnd w:id="99"/>
+      <w:r>
+        <w:rPr>
+          <w:rFonts w:ascii="Lucida Sans" w:hAnsi="Lucida Sans"/>
+        </w:rPr>
+        <w:t xml:space="preserve">frame rate difference from CIS and XCAM. CIS image is in higher framerate than XCAM, i.e.: </w:t>
+      </w:r>
+      <w:r>
+        <w:rPr>
+          <w:rFonts w:ascii="Lucida Sans" w:hAnsi="Lucida Sans"/>
+        </w:rPr>
+        <w:t>15</w:t>
+      </w:r>
+      <w:r>
+        <w:rPr>
+          <w:rFonts w:ascii="Lucida Sans" w:hAnsi="Lucida Sans"/>
+        </w:rPr>
+        <w:t>fps:6-8 fps</w:t>
+      </w:r>
+    </w:p>
+    <w:p>
+      <w:pPr>
+        <w:rPr>
+          <w:rFonts w:ascii="Lucida Sans" w:hAnsi="Lucida Sans"/>
+        </w:rPr>
+      </w:pPr>
+    </w:p>
+    <w:p>
+      <w:pPr>
+        <w:rPr>
+          <w:rFonts w:ascii="Lucida Sans" w:eastAsiaTheme="majorEastAsia" w:hAnsi="Lucida Sans" w:cs="Arial"/>
+          <w:b/>
+          <w:color w:val="000000" w:themeColor="text1"/>
+          <w:sz w:val="56"/>
+          <w:szCs w:val="32"/>
+        </w:rPr>
+      </w:pPr>
+      <w:r>
+        <w:rPr>
+          <w:rFonts w:ascii="Lucida Sans" w:hAnsi="Lucida Sans"/>
+        </w:rPr>
+        <w:br w:type="page"/>
+      </w:r>
+    </w:p>
+    <w:p>
+      <w:pPr>
+        <w:pStyle w:val="Heading1"/>
+        <w:rPr>
+          <w:rFonts w:ascii="Lucida Sans" w:hAnsi="Lucida Sans"/>
+        </w:rPr>
+      </w:pPr>
+      <w:bookmarkStart w:id="100" w:name="_Toc515355630"/>
+      <w:r>
+        <w:rPr>
+          <w:rFonts w:ascii="Lucida Sans" w:hAnsi="Lucida Sans"/>
+        </w:rPr>
+        <w:lastRenderedPageBreak/>
+        <w:t>Demo</w:t>
+      </w:r>
+      <w:r>
+        <w:rPr>
+          <w:rFonts w:ascii="Lucida Sans" w:hAnsi="Lucida Sans"/>
+        </w:rPr>
+        <w:t>nstration</w:t>
+      </w:r>
+      <w:bookmarkEnd w:id="100"/>
+    </w:p>
+    <w:p>
+      <w:pPr>
+        <w:pStyle w:val="Heading3"/>
+        <w:rPr>
           <w:rStyle w:val="IntenseEmphasis"/>
           <w:rFonts w:ascii="Lucida Sans" w:hAnsi="Lucida Sans"/>
           <w:i w:val="0"/>
-        </w:rPr>
-      </w:pPr>
-      <w:bookmarkStart w:id="101" w:name="_GoBack"/>
+          <w:iCs w:val="0"/>
+          <w:color w:val="1F3763" w:themeColor="accent1" w:themeShade="7F"/>
+        </w:rPr>
+      </w:pPr>
+      <w:bookmarkStart w:id="101" w:name="_Toc515355631"/>
+      <w:r>
+        <w:rPr>
+          <w:rStyle w:val="IntenseEmphasis"/>
+          <w:rFonts w:ascii="Lucida Sans" w:hAnsi="Lucida Sans"/>
+          <w:i w:val="0"/>
+          <w:iCs w:val="0"/>
+          <w:color w:val="1F3763" w:themeColor="accent1" w:themeShade="7F"/>
+        </w:rPr>
+        <w:t>Single camera module</w:t>
+      </w:r>
       <w:bookmarkEnd w:id="101"/>
+    </w:p>
+    <w:p>
+      <w:pPr>
+        <w:rPr>
+          <w:rFonts w:ascii="Lucida Sans" w:hAnsi="Lucida Sans"/>
+        </w:rPr>
+      </w:pPr>
+      <w:r>
+        <w:rPr>
+          <w:rFonts w:ascii="Lucida Sans" w:hAnsi="Lucida Sans"/>
+          <w:noProof/>
+        </w:rPr>
+        <w:drawing>
+          <wp:inline distT="0" distB="0" distL="0" distR="0">
+            <wp:extent cx="1661006" cy="2270234"/>
+            <wp:effectExtent l="0" t="0" r="0" b="0"/>
+            <wp:docPr id="26" name="Picture 26"/>
+            <wp:cNvGraphicFramePr>
+              <a:graphicFrameLocks xmlns:a="http://schemas.openxmlformats.org/drawingml/2006/main" noChangeAspect="1"/>
+            </wp:cNvGraphicFramePr>
+            <a:graphic xmlns:a="http://schemas.openxmlformats.org/drawingml/2006/main">
+              <a:graphicData uri="http://schemas.openxmlformats.org/drawingml/2006/picture">
+                <pic:pic xmlns:pic="http://schemas.openxmlformats.org/drawingml/2006/picture">
+                  <pic:nvPicPr>
+                    <pic:cNvPr id="0" name="Picture 5"/>
+                    <pic:cNvPicPr>
+                      <a:picLocks noChangeAspect="1" noChangeArrowheads="1"/>
+                    </pic:cNvPicPr>
+                  </pic:nvPicPr>
+                  <pic:blipFill>
+                    <a:blip r:embed="rId50">
+                      <a:extLst>
+                        <a:ext uri="{28A0092B-C50C-407E-A947-70E740481C1C}">
+                          <a14:useLocalDpi xmlns:a14="http://schemas.microsoft.com/office/drawing/2010/main" val="0"/>
+                        </a:ext>
+                      </a:extLst>
+                    </a:blip>
+                    <a:srcRect/>
+                    <a:stretch>
+                      <a:fillRect/>
+                    </a:stretch>
+                  </pic:blipFill>
+                  <pic:spPr bwMode="auto">
+                    <a:xfrm>
+                      <a:off x="0" y="0"/>
+                      <a:ext cx="1664240" cy="2274654"/>
+                    </a:xfrm>
+                    <a:prstGeom prst="rect">
+                      <a:avLst/>
+                    </a:prstGeom>
+                    <a:noFill/>
+                    <a:ln>
+                      <a:noFill/>
+                    </a:ln>
+                  </pic:spPr>
+                </pic:pic>
+              </a:graphicData>
+            </a:graphic>
+          </wp:inline>
+        </w:drawing>
+      </w:r>
+    </w:p>
+    <w:p>
+      <w:pPr>
+        <w:pStyle w:val="Heading3"/>
+        <w:rPr>
+          <w:rStyle w:val="IntenseEmphasis"/>
+          <w:rFonts w:ascii="Lucida Sans" w:hAnsi="Lucida Sans"/>
+          <w:i w:val="0"/>
+        </w:rPr>
+      </w:pPr>
     </w:p>
     <w:p>
       <w:pPr>
@@ -24601,7 +24716,7 @@
                     </pic:cNvPicPr>
                   </pic:nvPicPr>
                   <pic:blipFill rotWithShape="1">
-                    <a:blip r:embed="rId50" cstate="print">
+                    <a:blip r:embed="rId51" cstate="print">
                       <a:extLst>
                         <a:ext uri="{28A0092B-C50C-407E-A947-70E740481C1C}">
                           <a14:useLocalDpi xmlns:a14="http://schemas.microsoft.com/office/drawing/2010/main" val="0"/>
@@ -24665,7 +24780,7 @@
                     </pic:cNvPicPr>
                   </pic:nvPicPr>
                   <pic:blipFill rotWithShape="1">
-                    <a:blip r:embed="rId51" cstate="print">
+                    <a:blip r:embed="rId52" cstate="print">
                       <a:extLst>
                         <a:ext uri="{28A0092B-C50C-407E-A947-70E740481C1C}">
                           <a14:useLocalDpi xmlns:a14="http://schemas.microsoft.com/office/drawing/2010/main" val="0"/>
@@ -24729,7 +24844,7 @@
                     </pic:cNvPicPr>
                   </pic:nvPicPr>
                   <pic:blipFill rotWithShape="1">
-                    <a:blip r:embed="rId52" cstate="print">
+                    <a:blip r:embed="rId53" cstate="print">
                       <a:extLst>
                         <a:ext uri="{28A0092B-C50C-407E-A947-70E740481C1C}">
                           <a14:useLocalDpi xmlns:a14="http://schemas.microsoft.com/office/drawing/2010/main" val="0"/>
@@ -27652,7 +27767,7 @@
 </file>
 
 <file path=customXml/itemProps1.xml><?xml version="1.0" encoding="utf-8"?>
-<ds:datastoreItem xmlns:ds="http://schemas.openxmlformats.org/officeDocument/2006/customXml" ds:itemID="{1B53FA0B-C508-4D26-95C2-0FA0E284A52C}">
+<ds:datastoreItem xmlns:ds="http://schemas.openxmlformats.org/officeDocument/2006/customXml" ds:itemID="{F63DE20E-A004-4C44-9676-5CA47B0DEFA3}">
   <ds:schemaRefs>
     <ds:schemaRef ds:uri="http://schemas.openxmlformats.org/officeDocument/2006/bibliography"/>
   </ds:schemaRefs>

</xml_diff>

<commit_message>
V3.05 180717 1) 9 Color tables are added in adaptive color mode 2) #define MIN_MAX_TEMP_DISPLAY is added
</commit_message>
<xml_diff>
--- a/N32901-3_Non-OS_KEIL_Release/XCAM_Documentation.docx
+++ b/N32901-3_Non-OS_KEIL_Release/XCAM_Documentation.docx
@@ -40,7 +40,7 @@
             <v:imagedata r:id="rId8" o:title=""/>
             <w10:wrap type="square" side="right"/>
           </v:shape>
-          <o:OLEObject Type="Embed" ProgID="MSPhotoEd.3" ShapeID="_x0000_s1026" DrawAspect="Content" ObjectID="_1591771456" r:id="rId9"/>
+          <o:OLEObject Type="Embed" ProgID="MSPhotoEd.3" ShapeID="_x0000_s1026" DrawAspect="Content" ObjectID="_1593330619" r:id="rId9"/>
         </w:object>
       </w:r>
       <w:r>
@@ -246,7 +246,7 @@
                 <w:rFonts w:ascii="Lucida Sans" w:hAnsi="Lucida Sans"/>
                 <w:sz w:val="28"/>
               </w:rPr>
-              <w:t>3</w:t>
+              <w:t>4</w:t>
             </w:r>
           </w:p>
         </w:tc>
@@ -304,7 +304,7 @@
                 <w:rFonts w:ascii="Lucida Sans" w:hAnsi="Lucida Sans"/>
                 <w:sz w:val="28"/>
               </w:rPr>
-              <w:t>29</w:t>
+              <w:t>17</w:t>
             </w:r>
             <w:r>
               <w:rPr>
@@ -327,7 +327,7 @@
                 <w:rFonts w:ascii="Lucida Sans" w:hAnsi="Lucida Sans"/>
                 <w:sz w:val="28"/>
               </w:rPr>
-              <w:t>May</w:t>
+              <w:t>July</w:t>
             </w:r>
             <w:r>
               <w:rPr>
@@ -999,6 +999,95 @@
                 <w:rFonts w:ascii="Lucida Sans" w:hAnsi="Lucida Sans"/>
               </w:rPr>
             </w:pPr>
+            <w:r>
+              <w:rPr>
+                <w:rFonts w:ascii="Lucida Sans" w:hAnsi="Lucida Sans"/>
+              </w:rPr>
+              <w:t>1.4</w:t>
+            </w:r>
+          </w:p>
+        </w:tc>
+        <w:tc>
+          <w:tcPr>
+            <w:tcW w:w="1955" w:type="dxa"/>
+            <w:tcBorders>
+              <w:top w:val="single" w:sz="4" w:space="0" w:color="auto"/>
+              <w:left w:val="single" w:sz="4" w:space="0" w:color="auto"/>
+              <w:bottom w:val="single" w:sz="4" w:space="0" w:color="auto"/>
+              <w:right w:val="single" w:sz="4" w:space="0" w:color="auto"/>
+            </w:tcBorders>
+          </w:tcPr>
+          <w:p>
+            <w:pPr>
+              <w:jc w:val="center"/>
+              <w:rPr>
+                <w:rFonts w:ascii="Lucida Sans" w:hAnsi="Lucida Sans"/>
+              </w:rPr>
+            </w:pPr>
+            <w:r>
+              <w:rPr>
+                <w:rFonts w:ascii="Lucida Sans" w:hAnsi="Lucida Sans"/>
+              </w:rPr>
+              <w:t>17 July 2018</w:t>
+            </w:r>
+          </w:p>
+        </w:tc>
+        <w:tc>
+          <w:tcPr>
+            <w:tcW w:w="6041" w:type="dxa"/>
+            <w:tcBorders>
+              <w:top w:val="single" w:sz="4" w:space="0" w:color="auto"/>
+              <w:left w:val="single" w:sz="4" w:space="0" w:color="auto"/>
+              <w:bottom w:val="single" w:sz="4" w:space="0" w:color="auto"/>
+              <w:right w:val="single" w:sz="4" w:space="0" w:color="auto"/>
+            </w:tcBorders>
+          </w:tcPr>
+          <w:p>
+            <w:pPr>
+              <w:rPr>
+                <w:rFonts w:ascii="Lucida Sans" w:hAnsi="Lucida Sans"/>
+              </w:rPr>
+            </w:pPr>
+            <w:r>
+              <w:rPr>
+                <w:rFonts w:ascii="Lucida Sans" w:hAnsi="Lucida Sans"/>
+              </w:rPr>
+              <w:t xml:space="preserve">UVC temperature display update </w:t>
+            </w:r>
+          </w:p>
+          <w:p>
+            <w:pPr>
+              <w:rPr>
+                <w:rFonts w:ascii="Lucida Sans" w:hAnsi="Lucida Sans"/>
+              </w:rPr>
+            </w:pPr>
+            <w:r>
+              <w:rPr>
+                <w:rFonts w:ascii="Lucida Sans" w:hAnsi="Lucida Sans"/>
+              </w:rPr>
+              <w:t>Temperature data padding bits increase to 13</w:t>
+            </w:r>
+          </w:p>
+        </w:tc>
+      </w:tr>
+      <w:tr>
+        <w:tc>
+          <w:tcPr>
+            <w:tcW w:w="1618" w:type="dxa"/>
+            <w:tcBorders>
+              <w:top w:val="single" w:sz="4" w:space="0" w:color="auto"/>
+              <w:left w:val="single" w:sz="4" w:space="0" w:color="auto"/>
+              <w:bottom w:val="single" w:sz="4" w:space="0" w:color="auto"/>
+              <w:right w:val="single" w:sz="4" w:space="0" w:color="auto"/>
+            </w:tcBorders>
+          </w:tcPr>
+          <w:p>
+            <w:pPr>
+              <w:jc w:val="center"/>
+              <w:rPr>
+                <w:rFonts w:ascii="Lucida Sans" w:hAnsi="Lucida Sans"/>
+              </w:rPr>
+            </w:pPr>
           </w:p>
         </w:tc>
         <w:tc>
@@ -1091,6 +1180,7 @@
           </w:tcPr>
           <w:p>
             <w:pPr>
+              <w:pStyle w:val="IndexHeading"/>
               <w:jc w:val="center"/>
               <w:rPr>
                 <w:rFonts w:ascii="Lucida Sans" w:hAnsi="Lucida Sans"/>
@@ -1150,7 +1240,6 @@
           </w:tcPr>
           <w:p>
             <w:pPr>
-              <w:pStyle w:val="IndexHeading"/>
               <w:jc w:val="center"/>
               <w:rPr>
                 <w:rFonts w:ascii="Lucida Sans" w:hAnsi="Lucida Sans"/>
@@ -1336,183 +1425,6 @@
           </w:p>
         </w:tc>
       </w:tr>
-      <w:tr>
-        <w:tc>
-          <w:tcPr>
-            <w:tcW w:w="1618" w:type="dxa"/>
-            <w:tcBorders>
-              <w:top w:val="single" w:sz="4" w:space="0" w:color="auto"/>
-              <w:left w:val="single" w:sz="4" w:space="0" w:color="auto"/>
-              <w:bottom w:val="single" w:sz="4" w:space="0" w:color="auto"/>
-              <w:right w:val="single" w:sz="4" w:space="0" w:color="auto"/>
-            </w:tcBorders>
-          </w:tcPr>
-          <w:p>
-            <w:pPr>
-              <w:jc w:val="center"/>
-              <w:rPr>
-                <w:rFonts w:ascii="Lucida Sans" w:hAnsi="Lucida Sans"/>
-              </w:rPr>
-            </w:pPr>
-          </w:p>
-        </w:tc>
-        <w:tc>
-          <w:tcPr>
-            <w:tcW w:w="1955" w:type="dxa"/>
-            <w:tcBorders>
-              <w:top w:val="single" w:sz="4" w:space="0" w:color="auto"/>
-              <w:left w:val="single" w:sz="4" w:space="0" w:color="auto"/>
-              <w:bottom w:val="single" w:sz="4" w:space="0" w:color="auto"/>
-              <w:right w:val="single" w:sz="4" w:space="0" w:color="auto"/>
-            </w:tcBorders>
-          </w:tcPr>
-          <w:p>
-            <w:pPr>
-              <w:jc w:val="center"/>
-              <w:rPr>
-                <w:rFonts w:ascii="Lucida Sans" w:hAnsi="Lucida Sans"/>
-              </w:rPr>
-            </w:pPr>
-          </w:p>
-        </w:tc>
-        <w:tc>
-          <w:tcPr>
-            <w:tcW w:w="6041" w:type="dxa"/>
-            <w:tcBorders>
-              <w:top w:val="single" w:sz="4" w:space="0" w:color="auto"/>
-              <w:left w:val="single" w:sz="4" w:space="0" w:color="auto"/>
-              <w:bottom w:val="single" w:sz="4" w:space="0" w:color="auto"/>
-              <w:right w:val="single" w:sz="4" w:space="0" w:color="auto"/>
-            </w:tcBorders>
-          </w:tcPr>
-          <w:p>
-            <w:pPr>
-              <w:jc w:val="center"/>
-              <w:rPr>
-                <w:rFonts w:ascii="Lucida Sans" w:hAnsi="Lucida Sans"/>
-              </w:rPr>
-            </w:pPr>
-          </w:p>
-        </w:tc>
-      </w:tr>
-      <w:tr>
-        <w:tc>
-          <w:tcPr>
-            <w:tcW w:w="1618" w:type="dxa"/>
-            <w:tcBorders>
-              <w:top w:val="single" w:sz="4" w:space="0" w:color="auto"/>
-              <w:left w:val="single" w:sz="4" w:space="0" w:color="auto"/>
-              <w:bottom w:val="single" w:sz="4" w:space="0" w:color="auto"/>
-              <w:right w:val="single" w:sz="4" w:space="0" w:color="auto"/>
-            </w:tcBorders>
-          </w:tcPr>
-          <w:p>
-            <w:pPr>
-              <w:jc w:val="center"/>
-              <w:rPr>
-                <w:rFonts w:ascii="Lucida Sans" w:hAnsi="Lucida Sans"/>
-              </w:rPr>
-            </w:pPr>
-          </w:p>
-        </w:tc>
-        <w:tc>
-          <w:tcPr>
-            <w:tcW w:w="1955" w:type="dxa"/>
-            <w:tcBorders>
-              <w:top w:val="single" w:sz="4" w:space="0" w:color="auto"/>
-              <w:left w:val="single" w:sz="4" w:space="0" w:color="auto"/>
-              <w:bottom w:val="single" w:sz="4" w:space="0" w:color="auto"/>
-              <w:right w:val="single" w:sz="4" w:space="0" w:color="auto"/>
-            </w:tcBorders>
-          </w:tcPr>
-          <w:p>
-            <w:pPr>
-              <w:jc w:val="center"/>
-              <w:rPr>
-                <w:rFonts w:ascii="Lucida Sans" w:hAnsi="Lucida Sans"/>
-              </w:rPr>
-            </w:pPr>
-          </w:p>
-        </w:tc>
-        <w:tc>
-          <w:tcPr>
-            <w:tcW w:w="6041" w:type="dxa"/>
-            <w:tcBorders>
-              <w:top w:val="single" w:sz="4" w:space="0" w:color="auto"/>
-              <w:left w:val="single" w:sz="4" w:space="0" w:color="auto"/>
-              <w:bottom w:val="single" w:sz="4" w:space="0" w:color="auto"/>
-              <w:right w:val="single" w:sz="4" w:space="0" w:color="auto"/>
-            </w:tcBorders>
-          </w:tcPr>
-          <w:p>
-            <w:pPr>
-              <w:jc w:val="center"/>
-              <w:rPr>
-                <w:rFonts w:ascii="Lucida Sans" w:hAnsi="Lucida Sans"/>
-              </w:rPr>
-            </w:pPr>
-          </w:p>
-        </w:tc>
-      </w:tr>
-      <w:tr>
-        <w:tc>
-          <w:tcPr>
-            <w:tcW w:w="1618" w:type="dxa"/>
-            <w:tcBorders>
-              <w:top w:val="single" w:sz="4" w:space="0" w:color="auto"/>
-              <w:left w:val="single" w:sz="4" w:space="0" w:color="auto"/>
-              <w:bottom w:val="single" w:sz="4" w:space="0" w:color="auto"/>
-              <w:right w:val="single" w:sz="4" w:space="0" w:color="auto"/>
-            </w:tcBorders>
-          </w:tcPr>
-          <w:p>
-            <w:pPr>
-              <w:jc w:val="center"/>
-              <w:rPr>
-                <w:rFonts w:ascii="Lucida Sans" w:hAnsi="Lucida Sans"/>
-              </w:rPr>
-            </w:pPr>
-          </w:p>
-        </w:tc>
-        <w:tc>
-          <w:tcPr>
-            <w:tcW w:w="1955" w:type="dxa"/>
-            <w:tcBorders>
-              <w:top w:val="single" w:sz="4" w:space="0" w:color="auto"/>
-              <w:left w:val="single" w:sz="4" w:space="0" w:color="auto"/>
-              <w:bottom w:val="single" w:sz="4" w:space="0" w:color="auto"/>
-              <w:right w:val="single" w:sz="4" w:space="0" w:color="auto"/>
-            </w:tcBorders>
-          </w:tcPr>
-          <w:p>
-            <w:pPr>
-              <w:jc w:val="center"/>
-              <w:rPr>
-                <w:rFonts w:ascii="Lucida Sans" w:hAnsi="Lucida Sans"/>
-              </w:rPr>
-            </w:pPr>
-          </w:p>
-        </w:tc>
-        <w:tc>
-          <w:tcPr>
-            <w:tcW w:w="6041" w:type="dxa"/>
-            <w:tcBorders>
-              <w:top w:val="single" w:sz="4" w:space="0" w:color="auto"/>
-              <w:left w:val="single" w:sz="4" w:space="0" w:color="auto"/>
-              <w:bottom w:val="single" w:sz="4" w:space="0" w:color="auto"/>
-              <w:right w:val="single" w:sz="4" w:space="0" w:color="auto"/>
-            </w:tcBorders>
-          </w:tcPr>
-          <w:p>
-            <w:pPr>
-              <w:jc w:val="center"/>
-              <w:rPr>
-                <w:rFonts w:ascii="Lucida Sans" w:hAnsi="Lucida Sans"/>
-              </w:rPr>
-            </w:pPr>
-          </w:p>
-        </w:tc>
-      </w:tr>
     </w:tbl>
     <w:p>
       <w:pPr>
@@ -1569,7 +1481,6 @@
             <w:pStyle w:val="TOCHeading"/>
             <w:jc w:val="center"/>
             <w:rPr>
-              <w:rFonts w:ascii="Lucida Sans" w:hAnsi="Lucida Sans"/>
               <w:noProof/>
             </w:rPr>
           </w:pPr>
@@ -1606,7 +1517,7 @@
               <w:tab w:val="right" w:leader="dot" w:pos="9016"/>
             </w:tabs>
             <w:rPr>
-              <w:rFonts w:ascii="Lucida Sans" w:hAnsi="Lucida Sans" w:cstheme="minorBidi"/>
+              <w:rFonts w:cstheme="minorBidi"/>
               <w:b w:val="0"/>
               <w:bCs w:val="0"/>
               <w:caps w:val="0"/>
@@ -1624,48 +1535,41 @@
           </w:r>
           <w:r>
             <w:rPr>
-              <w:rFonts w:ascii="Lucida Sans" w:hAnsi="Lucida Sans"/>
               <w:noProof/>
             </w:rPr>
             <w:tab/>
           </w:r>
           <w:r>
             <w:rPr>
-              <w:rFonts w:ascii="Lucida Sans" w:hAnsi="Lucida Sans"/>
               <w:noProof/>
             </w:rPr>
             <w:fldChar w:fldCharType="begin"/>
           </w:r>
           <w:r>
             <w:rPr>
-              <w:rFonts w:ascii="Lucida Sans" w:hAnsi="Lucida Sans"/>
               <w:noProof/>
             </w:rPr>
-            <w:instrText xml:space="preserve"> PAGEREF _Toc515355611 \h </w:instrText>
+            <w:instrText xml:space="preserve"> PAGEREF _Toc519588520 \h </w:instrText>
           </w:r>
           <w:r>
             <w:rPr>
-              <w:rFonts w:ascii="Lucida Sans" w:hAnsi="Lucida Sans"/>
               <w:noProof/>
             </w:rPr>
           </w:r>
           <w:r>
             <w:rPr>
-              <w:rFonts w:ascii="Lucida Sans" w:hAnsi="Lucida Sans"/>
               <w:noProof/>
             </w:rPr>
             <w:fldChar w:fldCharType="separate"/>
           </w:r>
           <w:r>
             <w:rPr>
-              <w:rFonts w:ascii="Lucida Sans" w:hAnsi="Lucida Sans"/>
               <w:noProof/>
             </w:rPr>
             <w:t>3</w:t>
           </w:r>
           <w:r>
             <w:rPr>
-              <w:rFonts w:ascii="Lucida Sans" w:hAnsi="Lucida Sans"/>
               <w:noProof/>
             </w:rPr>
             <w:fldChar w:fldCharType="end"/>
@@ -1678,7 +1582,7 @@
               <w:tab w:val="right" w:leader="dot" w:pos="9016"/>
             </w:tabs>
             <w:rPr>
-              <w:rFonts w:ascii="Lucida Sans" w:hAnsi="Lucida Sans" w:cstheme="minorBidi"/>
+              <w:rFonts w:cstheme="minorBidi"/>
               <w:smallCaps w:val="0"/>
               <w:noProof/>
               <w:sz w:val="22"/>
@@ -1687,55 +1591,47 @@
           </w:pPr>
           <w:r>
             <w:rPr>
-              <w:rFonts w:ascii="Lucida Sans" w:hAnsi="Lucida Sans"/>
               <w:noProof/>
             </w:rPr>
             <w:t>Library Structure</w:t>
           </w:r>
           <w:r>
             <w:rPr>
-              <w:rFonts w:ascii="Lucida Sans" w:hAnsi="Lucida Sans"/>
               <w:noProof/>
             </w:rPr>
             <w:tab/>
           </w:r>
           <w:r>
             <w:rPr>
-              <w:rFonts w:ascii="Lucida Sans" w:hAnsi="Lucida Sans"/>
               <w:noProof/>
             </w:rPr>
             <w:fldChar w:fldCharType="begin"/>
           </w:r>
           <w:r>
             <w:rPr>
-              <w:rFonts w:ascii="Lucida Sans" w:hAnsi="Lucida Sans"/>
               <w:noProof/>
             </w:rPr>
-            <w:instrText xml:space="preserve"> PAGEREF _Toc515355612 \h </w:instrText>
+            <w:instrText xml:space="preserve"> PAGEREF _Toc519588521 \h </w:instrText>
           </w:r>
           <w:r>
             <w:rPr>
-              <w:rFonts w:ascii="Lucida Sans" w:hAnsi="Lucida Sans"/>
               <w:noProof/>
             </w:rPr>
           </w:r>
           <w:r>
             <w:rPr>
-              <w:rFonts w:ascii="Lucida Sans" w:hAnsi="Lucida Sans"/>
               <w:noProof/>
             </w:rPr>
             <w:fldChar w:fldCharType="separate"/>
           </w:r>
           <w:r>
             <w:rPr>
-              <w:rFonts w:ascii="Lucida Sans" w:hAnsi="Lucida Sans"/>
               <w:noProof/>
             </w:rPr>
             <w:t>3</w:t>
           </w:r>
           <w:r>
             <w:rPr>
-              <w:rFonts w:ascii="Lucida Sans" w:hAnsi="Lucida Sans"/>
               <w:noProof/>
             </w:rPr>
             <w:fldChar w:fldCharType="end"/>
@@ -1748,7 +1644,7 @@
               <w:tab w:val="right" w:leader="dot" w:pos="9016"/>
             </w:tabs>
             <w:rPr>
-              <w:rFonts w:ascii="Lucida Sans" w:hAnsi="Lucida Sans" w:cstheme="minorBidi"/>
+              <w:rFonts w:cstheme="minorBidi"/>
               <w:i w:val="0"/>
               <w:iCs w:val="0"/>
               <w:noProof/>
@@ -1765,48 +1661,41 @@
           </w:r>
           <w:r>
             <w:rPr>
-              <w:rFonts w:ascii="Lucida Sans" w:hAnsi="Lucida Sans"/>
               <w:noProof/>
             </w:rPr>
             <w:tab/>
           </w:r>
           <w:r>
             <w:rPr>
-              <w:rFonts w:ascii="Lucida Sans" w:hAnsi="Lucida Sans"/>
               <w:noProof/>
             </w:rPr>
             <w:fldChar w:fldCharType="begin"/>
           </w:r>
           <w:r>
             <w:rPr>
-              <w:rFonts w:ascii="Lucida Sans" w:hAnsi="Lucida Sans"/>
               <w:noProof/>
             </w:rPr>
-            <w:instrText xml:space="preserve"> PAGEREF _Toc515355613 \h </w:instrText>
+            <w:instrText xml:space="preserve"> PAGEREF _Toc519588522 \h </w:instrText>
           </w:r>
           <w:r>
             <w:rPr>
-              <w:rFonts w:ascii="Lucida Sans" w:hAnsi="Lucida Sans"/>
               <w:noProof/>
             </w:rPr>
           </w:r>
           <w:r>
             <w:rPr>
-              <w:rFonts w:ascii="Lucida Sans" w:hAnsi="Lucida Sans"/>
               <w:noProof/>
             </w:rPr>
             <w:fldChar w:fldCharType="separate"/>
           </w:r>
           <w:r>
             <w:rPr>
-              <w:rFonts w:ascii="Lucida Sans" w:hAnsi="Lucida Sans"/>
               <w:noProof/>
             </w:rPr>
             <w:t>3</w:t>
           </w:r>
           <w:r>
             <w:rPr>
-              <w:rFonts w:ascii="Lucida Sans" w:hAnsi="Lucida Sans"/>
               <w:noProof/>
             </w:rPr>
             <w:fldChar w:fldCharType="end"/>
@@ -1819,7 +1708,7 @@
               <w:tab w:val="right" w:leader="dot" w:pos="9016"/>
             </w:tabs>
             <w:rPr>
-              <w:rFonts w:ascii="Lucida Sans" w:hAnsi="Lucida Sans" w:cstheme="minorBidi"/>
+              <w:rFonts w:cstheme="minorBidi"/>
               <w:i w:val="0"/>
               <w:iCs w:val="0"/>
               <w:noProof/>
@@ -1836,48 +1725,41 @@
           </w:r>
           <w:r>
             <w:rPr>
-              <w:rFonts w:ascii="Lucida Sans" w:hAnsi="Lucida Sans"/>
               <w:noProof/>
             </w:rPr>
             <w:tab/>
           </w:r>
           <w:r>
             <w:rPr>
-              <w:rFonts w:ascii="Lucida Sans" w:hAnsi="Lucida Sans"/>
               <w:noProof/>
             </w:rPr>
             <w:fldChar w:fldCharType="begin"/>
           </w:r>
           <w:r>
             <w:rPr>
-              <w:rFonts w:ascii="Lucida Sans" w:hAnsi="Lucida Sans"/>
               <w:noProof/>
             </w:rPr>
-            <w:instrText xml:space="preserve"> PAGEREF _Toc515355614 \h </w:instrText>
+            <w:instrText xml:space="preserve"> PAGEREF _Toc519588523 \h </w:instrText>
           </w:r>
           <w:r>
             <w:rPr>
-              <w:rFonts w:ascii="Lucida Sans" w:hAnsi="Lucida Sans"/>
               <w:noProof/>
             </w:rPr>
           </w:r>
           <w:r>
             <w:rPr>
-              <w:rFonts w:ascii="Lucida Sans" w:hAnsi="Lucida Sans"/>
               <w:noProof/>
             </w:rPr>
             <w:fldChar w:fldCharType="separate"/>
           </w:r>
           <w:r>
             <w:rPr>
-              <w:rFonts w:ascii="Lucida Sans" w:hAnsi="Lucida Sans"/>
               <w:noProof/>
             </w:rPr>
             <w:t>4</w:t>
           </w:r>
           <w:r>
             <w:rPr>
-              <w:rFonts w:ascii="Lucida Sans" w:hAnsi="Lucida Sans"/>
               <w:noProof/>
             </w:rPr>
             <w:fldChar w:fldCharType="end"/>
@@ -1890,7 +1772,7 @@
               <w:tab w:val="right" w:leader="dot" w:pos="9016"/>
             </w:tabs>
             <w:rPr>
-              <w:rFonts w:ascii="Lucida Sans" w:hAnsi="Lucida Sans" w:cstheme="minorBidi"/>
+              <w:rFonts w:cstheme="minorBidi"/>
               <w:smallCaps w:val="0"/>
               <w:noProof/>
               <w:sz w:val="22"/>
@@ -1899,7 +1781,6 @@
           </w:pPr>
           <w:r>
             <w:rPr>
-              <w:rFonts w:ascii="Lucida Sans" w:hAnsi="Lucida Sans"/>
               <w:iCs/>
               <w:noProof/>
               <w:color w:val="000000" w:themeColor="text1"/>
@@ -1917,48 +1798,41 @@
           </w:r>
           <w:r>
             <w:rPr>
-              <w:rFonts w:ascii="Lucida Sans" w:hAnsi="Lucida Sans"/>
               <w:noProof/>
             </w:rPr>
             <w:tab/>
           </w:r>
           <w:r>
             <w:rPr>
-              <w:rFonts w:ascii="Lucida Sans" w:hAnsi="Lucida Sans"/>
               <w:noProof/>
             </w:rPr>
             <w:fldChar w:fldCharType="begin"/>
           </w:r>
           <w:r>
             <w:rPr>
-              <w:rFonts w:ascii="Lucida Sans" w:hAnsi="Lucida Sans"/>
               <w:noProof/>
             </w:rPr>
-            <w:instrText xml:space="preserve"> PAGEREF _Toc515355615 \h </w:instrText>
+            <w:instrText xml:space="preserve"> PAGEREF _Toc519588524 \h </w:instrText>
           </w:r>
           <w:r>
             <w:rPr>
-              <w:rFonts w:ascii="Lucida Sans" w:hAnsi="Lucida Sans"/>
               <w:noProof/>
             </w:rPr>
           </w:r>
           <w:r>
             <w:rPr>
-              <w:rFonts w:ascii="Lucida Sans" w:hAnsi="Lucida Sans"/>
               <w:noProof/>
             </w:rPr>
             <w:fldChar w:fldCharType="separate"/>
           </w:r>
           <w:r>
             <w:rPr>
-              <w:rFonts w:ascii="Lucida Sans" w:hAnsi="Lucida Sans"/>
               <w:noProof/>
             </w:rPr>
             <w:t>5</w:t>
           </w:r>
           <w:r>
             <w:rPr>
-              <w:rFonts w:ascii="Lucida Sans" w:hAnsi="Lucida Sans"/>
               <w:noProof/>
             </w:rPr>
             <w:fldChar w:fldCharType="end"/>
@@ -1971,7 +1845,7 @@
               <w:tab w:val="right" w:leader="dot" w:pos="9016"/>
             </w:tabs>
             <w:rPr>
-              <w:rFonts w:ascii="Lucida Sans" w:hAnsi="Lucida Sans" w:cstheme="minorBidi"/>
+              <w:rFonts w:cstheme="minorBidi"/>
               <w:i w:val="0"/>
               <w:iCs w:val="0"/>
               <w:noProof/>
@@ -1989,48 +1863,41 @@
           </w:r>
           <w:r>
             <w:rPr>
-              <w:rFonts w:ascii="Lucida Sans" w:hAnsi="Lucida Sans"/>
               <w:noProof/>
             </w:rPr>
             <w:tab/>
           </w:r>
           <w:r>
             <w:rPr>
-              <w:rFonts w:ascii="Lucida Sans" w:hAnsi="Lucida Sans"/>
               <w:noProof/>
             </w:rPr>
             <w:fldChar w:fldCharType="begin"/>
           </w:r>
           <w:r>
             <w:rPr>
-              <w:rFonts w:ascii="Lucida Sans" w:hAnsi="Lucida Sans"/>
               <w:noProof/>
             </w:rPr>
-            <w:instrText xml:space="preserve"> PAGEREF _Toc515355616 \h </w:instrText>
+            <w:instrText xml:space="preserve"> PAGEREF _Toc519588525 \h </w:instrText>
           </w:r>
           <w:r>
             <w:rPr>
-              <w:rFonts w:ascii="Lucida Sans" w:hAnsi="Lucida Sans"/>
               <w:noProof/>
             </w:rPr>
           </w:r>
           <w:r>
             <w:rPr>
-              <w:rFonts w:ascii="Lucida Sans" w:hAnsi="Lucida Sans"/>
               <w:noProof/>
             </w:rPr>
             <w:fldChar w:fldCharType="separate"/>
           </w:r>
           <w:r>
             <w:rPr>
-              <w:rFonts w:ascii="Lucida Sans" w:hAnsi="Lucida Sans"/>
               <w:noProof/>
             </w:rPr>
             <w:t>5</w:t>
           </w:r>
           <w:r>
             <w:rPr>
-              <w:rFonts w:ascii="Lucida Sans" w:hAnsi="Lucida Sans"/>
               <w:noProof/>
             </w:rPr>
             <w:fldChar w:fldCharType="end"/>
@@ -2043,7 +1910,7 @@
               <w:tab w:val="right" w:leader="dot" w:pos="9016"/>
             </w:tabs>
             <w:rPr>
-              <w:rFonts w:ascii="Lucida Sans" w:hAnsi="Lucida Sans" w:cstheme="minorBidi"/>
+              <w:rFonts w:cstheme="minorBidi"/>
               <w:i w:val="0"/>
               <w:iCs w:val="0"/>
               <w:noProof/>
@@ -2061,48 +1928,41 @@
           </w:r>
           <w:r>
             <w:rPr>
-              <w:rFonts w:ascii="Lucida Sans" w:hAnsi="Lucida Sans"/>
               <w:noProof/>
             </w:rPr>
             <w:tab/>
           </w:r>
           <w:r>
             <w:rPr>
-              <w:rFonts w:ascii="Lucida Sans" w:hAnsi="Lucida Sans"/>
               <w:noProof/>
             </w:rPr>
             <w:fldChar w:fldCharType="begin"/>
           </w:r>
           <w:r>
             <w:rPr>
-              <w:rFonts w:ascii="Lucida Sans" w:hAnsi="Lucida Sans"/>
               <w:noProof/>
             </w:rPr>
-            <w:instrText xml:space="preserve"> PAGEREF _Toc515355617 \h </w:instrText>
+            <w:instrText xml:space="preserve"> PAGEREF _Toc519588526 \h </w:instrText>
           </w:r>
           <w:r>
             <w:rPr>
-              <w:rFonts w:ascii="Lucida Sans" w:hAnsi="Lucida Sans"/>
               <w:noProof/>
             </w:rPr>
           </w:r>
           <w:r>
             <w:rPr>
-              <w:rFonts w:ascii="Lucida Sans" w:hAnsi="Lucida Sans"/>
               <w:noProof/>
             </w:rPr>
             <w:fldChar w:fldCharType="separate"/>
           </w:r>
           <w:r>
             <w:rPr>
-              <w:rFonts w:ascii="Lucida Sans" w:hAnsi="Lucida Sans"/>
               <w:noProof/>
             </w:rPr>
             <w:t>5</w:t>
           </w:r>
           <w:r>
             <w:rPr>
-              <w:rFonts w:ascii="Lucida Sans" w:hAnsi="Lucida Sans"/>
               <w:noProof/>
             </w:rPr>
             <w:fldChar w:fldCharType="end"/>
@@ -2115,7 +1975,7 @@
               <w:tab w:val="right" w:leader="dot" w:pos="9016"/>
             </w:tabs>
             <w:rPr>
-              <w:rFonts w:ascii="Lucida Sans" w:hAnsi="Lucida Sans" w:cstheme="minorBidi"/>
+              <w:rFonts w:cstheme="minorBidi"/>
               <w:i w:val="0"/>
               <w:iCs w:val="0"/>
               <w:noProof/>
@@ -2133,48 +1993,41 @@
           </w:r>
           <w:r>
             <w:rPr>
-              <w:rFonts w:ascii="Lucida Sans" w:hAnsi="Lucida Sans"/>
               <w:noProof/>
             </w:rPr>
             <w:tab/>
           </w:r>
           <w:r>
             <w:rPr>
-              <w:rFonts w:ascii="Lucida Sans" w:hAnsi="Lucida Sans"/>
               <w:noProof/>
             </w:rPr>
             <w:fldChar w:fldCharType="begin"/>
           </w:r>
           <w:r>
             <w:rPr>
-              <w:rFonts w:ascii="Lucida Sans" w:hAnsi="Lucida Sans"/>
               <w:noProof/>
             </w:rPr>
-            <w:instrText xml:space="preserve"> PAGEREF _Toc515355618 \h </w:instrText>
+            <w:instrText xml:space="preserve"> PAGEREF _Toc519588527 \h </w:instrText>
           </w:r>
           <w:r>
             <w:rPr>
-              <w:rFonts w:ascii="Lucida Sans" w:hAnsi="Lucida Sans"/>
               <w:noProof/>
             </w:rPr>
           </w:r>
           <w:r>
             <w:rPr>
-              <w:rFonts w:ascii="Lucida Sans" w:hAnsi="Lucida Sans"/>
               <w:noProof/>
             </w:rPr>
             <w:fldChar w:fldCharType="separate"/>
           </w:r>
           <w:r>
             <w:rPr>
-              <w:rFonts w:ascii="Lucida Sans" w:hAnsi="Lucida Sans"/>
               <w:noProof/>
             </w:rPr>
             <w:t>6</w:t>
           </w:r>
           <w:r>
             <w:rPr>
-              <w:rFonts w:ascii="Lucida Sans" w:hAnsi="Lucida Sans"/>
               <w:noProof/>
             </w:rPr>
             <w:fldChar w:fldCharType="end"/>
@@ -2187,7 +2040,7 @@
               <w:tab w:val="right" w:leader="dot" w:pos="9016"/>
             </w:tabs>
             <w:rPr>
-              <w:rFonts w:ascii="Lucida Sans" w:hAnsi="Lucida Sans" w:cstheme="minorBidi"/>
+              <w:rFonts w:cstheme="minorBidi"/>
               <w:i w:val="0"/>
               <w:iCs w:val="0"/>
               <w:noProof/>
@@ -2205,48 +2058,41 @@
           </w:r>
           <w:r>
             <w:rPr>
-              <w:rFonts w:ascii="Lucida Sans" w:hAnsi="Lucida Sans"/>
               <w:noProof/>
             </w:rPr>
             <w:tab/>
           </w:r>
           <w:r>
             <w:rPr>
-              <w:rFonts w:ascii="Lucida Sans" w:hAnsi="Lucida Sans"/>
               <w:noProof/>
             </w:rPr>
             <w:fldChar w:fldCharType="begin"/>
           </w:r>
           <w:r>
             <w:rPr>
-              <w:rFonts w:ascii="Lucida Sans" w:hAnsi="Lucida Sans"/>
               <w:noProof/>
             </w:rPr>
-            <w:instrText xml:space="preserve"> PAGEREF _Toc515355619 \h </w:instrText>
+            <w:instrText xml:space="preserve"> PAGEREF _Toc519588528 \h </w:instrText>
           </w:r>
           <w:r>
             <w:rPr>
-              <w:rFonts w:ascii="Lucida Sans" w:hAnsi="Lucida Sans"/>
               <w:noProof/>
             </w:rPr>
           </w:r>
           <w:r>
             <w:rPr>
-              <w:rFonts w:ascii="Lucida Sans" w:hAnsi="Lucida Sans"/>
               <w:noProof/>
             </w:rPr>
             <w:fldChar w:fldCharType="separate"/>
           </w:r>
           <w:r>
             <w:rPr>
-              <w:rFonts w:ascii="Lucida Sans" w:hAnsi="Lucida Sans"/>
               <w:noProof/>
             </w:rPr>
             <w:t>7</w:t>
           </w:r>
           <w:r>
             <w:rPr>
-              <w:rFonts w:ascii="Lucida Sans" w:hAnsi="Lucida Sans"/>
               <w:noProof/>
             </w:rPr>
             <w:fldChar w:fldCharType="end"/>
@@ -2259,7 +2105,7 @@
               <w:tab w:val="right" w:leader="dot" w:pos="9016"/>
             </w:tabs>
             <w:rPr>
-              <w:rFonts w:ascii="Lucida Sans" w:hAnsi="Lucida Sans" w:cstheme="minorBidi"/>
+              <w:rFonts w:cstheme="minorBidi"/>
               <w:i w:val="0"/>
               <w:iCs w:val="0"/>
               <w:noProof/>
@@ -2277,48 +2123,41 @@
           </w:r>
           <w:r>
             <w:rPr>
-              <w:rFonts w:ascii="Lucida Sans" w:hAnsi="Lucida Sans"/>
               <w:noProof/>
             </w:rPr>
             <w:tab/>
           </w:r>
           <w:r>
             <w:rPr>
-              <w:rFonts w:ascii="Lucida Sans" w:hAnsi="Lucida Sans"/>
               <w:noProof/>
             </w:rPr>
             <w:fldChar w:fldCharType="begin"/>
           </w:r>
           <w:r>
             <w:rPr>
-              <w:rFonts w:ascii="Lucida Sans" w:hAnsi="Lucida Sans"/>
               <w:noProof/>
             </w:rPr>
-            <w:instrText xml:space="preserve"> PAGEREF _Toc515355620 \h </w:instrText>
+            <w:instrText xml:space="preserve"> PAGEREF _Toc519588529 \h </w:instrText>
           </w:r>
           <w:r>
             <w:rPr>
-              <w:rFonts w:ascii="Lucida Sans" w:hAnsi="Lucida Sans"/>
               <w:noProof/>
             </w:rPr>
           </w:r>
           <w:r>
             <w:rPr>
-              <w:rFonts w:ascii="Lucida Sans" w:hAnsi="Lucida Sans"/>
               <w:noProof/>
             </w:rPr>
             <w:fldChar w:fldCharType="separate"/>
           </w:r>
           <w:r>
             <w:rPr>
-              <w:rFonts w:ascii="Lucida Sans" w:hAnsi="Lucida Sans"/>
               <w:noProof/>
             </w:rPr>
-            <w:t>7</w:t>
+            <w:t>8</w:t>
           </w:r>
           <w:r>
             <w:rPr>
-              <w:rFonts w:ascii="Lucida Sans" w:hAnsi="Lucida Sans"/>
               <w:noProof/>
             </w:rPr>
             <w:fldChar w:fldCharType="end"/>
@@ -2331,7 +2170,7 @@
               <w:tab w:val="right" w:leader="dot" w:pos="9016"/>
             </w:tabs>
             <w:rPr>
-              <w:rFonts w:ascii="Lucida Sans" w:hAnsi="Lucida Sans" w:cstheme="minorBidi"/>
+              <w:rFonts w:cstheme="minorBidi"/>
               <w:i w:val="0"/>
               <w:iCs w:val="0"/>
               <w:noProof/>
@@ -2349,48 +2188,41 @@
           </w:r>
           <w:r>
             <w:rPr>
-              <w:rFonts w:ascii="Lucida Sans" w:hAnsi="Lucida Sans"/>
               <w:noProof/>
             </w:rPr>
             <w:tab/>
           </w:r>
           <w:r>
             <w:rPr>
-              <w:rFonts w:ascii="Lucida Sans" w:hAnsi="Lucida Sans"/>
               <w:noProof/>
             </w:rPr>
             <w:fldChar w:fldCharType="begin"/>
           </w:r>
           <w:r>
             <w:rPr>
-              <w:rFonts w:ascii="Lucida Sans" w:hAnsi="Lucida Sans"/>
               <w:noProof/>
             </w:rPr>
-            <w:instrText xml:space="preserve"> PAGEREF _Toc515355621 \h </w:instrText>
+            <w:instrText xml:space="preserve"> PAGEREF _Toc519588530 \h </w:instrText>
           </w:r>
           <w:r>
             <w:rPr>
-              <w:rFonts w:ascii="Lucida Sans" w:hAnsi="Lucida Sans"/>
               <w:noProof/>
             </w:rPr>
           </w:r>
           <w:r>
             <w:rPr>
-              <w:rFonts w:ascii="Lucida Sans" w:hAnsi="Lucida Sans"/>
               <w:noProof/>
             </w:rPr>
             <w:fldChar w:fldCharType="separate"/>
           </w:r>
           <w:r>
             <w:rPr>
-              <w:rFonts w:ascii="Lucida Sans" w:hAnsi="Lucida Sans"/>
               <w:noProof/>
             </w:rPr>
-            <w:t>8</w:t>
+            <w:t>9</w:t>
           </w:r>
           <w:r>
             <w:rPr>
-              <w:rFonts w:ascii="Lucida Sans" w:hAnsi="Lucida Sans"/>
               <w:noProof/>
             </w:rPr>
             <w:fldChar w:fldCharType="end"/>
@@ -2403,7 +2235,7 @@
               <w:tab w:val="right" w:leader="dot" w:pos="9016"/>
             </w:tabs>
             <w:rPr>
-              <w:rFonts w:ascii="Lucida Sans" w:hAnsi="Lucida Sans" w:cstheme="minorBidi"/>
+              <w:rFonts w:cstheme="minorBidi"/>
               <w:i w:val="0"/>
               <w:iCs w:val="0"/>
               <w:noProof/>
@@ -2421,48 +2253,41 @@
           </w:r>
           <w:r>
             <w:rPr>
-              <w:rFonts w:ascii="Lucida Sans" w:hAnsi="Lucida Sans"/>
               <w:noProof/>
             </w:rPr>
             <w:tab/>
           </w:r>
           <w:r>
             <w:rPr>
-              <w:rFonts w:ascii="Lucida Sans" w:hAnsi="Lucida Sans"/>
               <w:noProof/>
             </w:rPr>
             <w:fldChar w:fldCharType="begin"/>
           </w:r>
           <w:r>
             <w:rPr>
-              <w:rFonts w:ascii="Lucida Sans" w:hAnsi="Lucida Sans"/>
               <w:noProof/>
             </w:rPr>
-            <w:instrText xml:space="preserve"> PAGEREF _Toc515355622 \h </w:instrText>
+            <w:instrText xml:space="preserve"> PAGEREF _Toc519588531 \h </w:instrText>
           </w:r>
           <w:r>
             <w:rPr>
-              <w:rFonts w:ascii="Lucida Sans" w:hAnsi="Lucida Sans"/>
               <w:noProof/>
             </w:rPr>
           </w:r>
           <w:r>
             <w:rPr>
-              <w:rFonts w:ascii="Lucida Sans" w:hAnsi="Lucida Sans"/>
               <w:noProof/>
             </w:rPr>
             <w:fldChar w:fldCharType="separate"/>
           </w:r>
           <w:r>
             <w:rPr>
-              <w:rFonts w:ascii="Lucida Sans" w:hAnsi="Lucida Sans"/>
               <w:noProof/>
             </w:rPr>
-            <w:t>11</w:t>
+            <w:t>12</w:t>
           </w:r>
           <w:r>
             <w:rPr>
-              <w:rFonts w:ascii="Lucida Sans" w:hAnsi="Lucida Sans"/>
               <w:noProof/>
             </w:rPr>
             <w:fldChar w:fldCharType="end"/>
@@ -2475,7 +2300,7 @@
               <w:tab w:val="right" w:leader="dot" w:pos="9016"/>
             </w:tabs>
             <w:rPr>
-              <w:rFonts w:ascii="Lucida Sans" w:hAnsi="Lucida Sans" w:cstheme="minorBidi"/>
+              <w:rFonts w:cstheme="minorBidi"/>
               <w:smallCaps w:val="0"/>
               <w:noProof/>
               <w:sz w:val="22"/>
@@ -2484,55 +2309,47 @@
           </w:pPr>
           <w:r>
             <w:rPr>
-              <w:rFonts w:ascii="Lucida Sans" w:hAnsi="Lucida Sans"/>
               <w:noProof/>
             </w:rPr>
             <w:t>Temperature Color Mapping</w:t>
           </w:r>
           <w:r>
             <w:rPr>
-              <w:rFonts w:ascii="Lucida Sans" w:hAnsi="Lucida Sans"/>
               <w:noProof/>
             </w:rPr>
             <w:tab/>
           </w:r>
           <w:r>
             <w:rPr>
-              <w:rFonts w:ascii="Lucida Sans" w:hAnsi="Lucida Sans"/>
               <w:noProof/>
             </w:rPr>
             <w:fldChar w:fldCharType="begin"/>
           </w:r>
           <w:r>
             <w:rPr>
-              <w:rFonts w:ascii="Lucida Sans" w:hAnsi="Lucida Sans"/>
               <w:noProof/>
             </w:rPr>
-            <w:instrText xml:space="preserve"> PAGEREF _Toc515355623 \h </w:instrText>
+            <w:instrText xml:space="preserve"> PAGEREF _Toc519588532 \h </w:instrText>
           </w:r>
           <w:r>
             <w:rPr>
-              <w:rFonts w:ascii="Lucida Sans" w:hAnsi="Lucida Sans"/>
               <w:noProof/>
             </w:rPr>
           </w:r>
           <w:r>
             <w:rPr>
-              <w:rFonts w:ascii="Lucida Sans" w:hAnsi="Lucida Sans"/>
               <w:noProof/>
             </w:rPr>
             <w:fldChar w:fldCharType="separate"/>
           </w:r>
           <w:r>
             <w:rPr>
-              <w:rFonts w:ascii="Lucida Sans" w:hAnsi="Lucida Sans"/>
               <w:noProof/>
             </w:rPr>
-            <w:t>17</w:t>
+            <w:t>18</w:t>
           </w:r>
           <w:r>
             <w:rPr>
-              <w:rFonts w:ascii="Lucida Sans" w:hAnsi="Lucida Sans"/>
               <w:noProof/>
             </w:rPr>
             <w:fldChar w:fldCharType="end"/>
@@ -2545,7 +2362,7 @@
               <w:tab w:val="right" w:leader="dot" w:pos="9016"/>
             </w:tabs>
             <w:rPr>
-              <w:rFonts w:ascii="Lucida Sans" w:hAnsi="Lucida Sans" w:cstheme="minorBidi"/>
+              <w:rFonts w:cstheme="minorBidi"/>
               <w:smallCaps w:val="0"/>
               <w:noProof/>
               <w:sz w:val="22"/>
@@ -2554,55 +2371,47 @@
           </w:pPr>
           <w:r>
             <w:rPr>
-              <w:rFonts w:ascii="Lucida Sans" w:hAnsi="Lucida Sans"/>
               <w:noProof/>
             </w:rPr>
             <w:t>UART/HUART Interface</w:t>
           </w:r>
           <w:r>
             <w:rPr>
-              <w:rFonts w:ascii="Lucida Sans" w:hAnsi="Lucida Sans"/>
               <w:noProof/>
             </w:rPr>
             <w:tab/>
           </w:r>
           <w:r>
             <w:rPr>
-              <w:rFonts w:ascii="Lucida Sans" w:hAnsi="Lucida Sans"/>
               <w:noProof/>
             </w:rPr>
             <w:fldChar w:fldCharType="begin"/>
           </w:r>
           <w:r>
             <w:rPr>
-              <w:rFonts w:ascii="Lucida Sans" w:hAnsi="Lucida Sans"/>
               <w:noProof/>
             </w:rPr>
-            <w:instrText xml:space="preserve"> PAGEREF _Toc515355624 \h </w:instrText>
+            <w:instrText xml:space="preserve"> PAGEREF _Toc519588533 \h </w:instrText>
           </w:r>
           <w:r>
             <w:rPr>
-              <w:rFonts w:ascii="Lucida Sans" w:hAnsi="Lucida Sans"/>
               <w:noProof/>
             </w:rPr>
           </w:r>
           <w:r>
             <w:rPr>
-              <w:rFonts w:ascii="Lucida Sans" w:hAnsi="Lucida Sans"/>
               <w:noProof/>
             </w:rPr>
             <w:fldChar w:fldCharType="separate"/>
           </w:r>
           <w:r>
             <w:rPr>
-              <w:rFonts w:ascii="Lucida Sans" w:hAnsi="Lucida Sans"/>
               <w:noProof/>
             </w:rPr>
-            <w:t>18</w:t>
+            <w:t>19</w:t>
           </w:r>
           <w:r>
             <w:rPr>
-              <w:rFonts w:ascii="Lucida Sans" w:hAnsi="Lucida Sans"/>
               <w:noProof/>
             </w:rPr>
             <w:fldChar w:fldCharType="end"/>
@@ -2615,7 +2424,7 @@
               <w:tab w:val="right" w:leader="dot" w:pos="9016"/>
             </w:tabs>
             <w:rPr>
-              <w:rFonts w:ascii="Lucida Sans" w:hAnsi="Lucida Sans" w:cstheme="minorBidi"/>
+              <w:rFonts w:cstheme="minorBidi"/>
               <w:i w:val="0"/>
               <w:iCs w:val="0"/>
               <w:noProof/>
@@ -2632,48 +2441,41 @@
           </w:r>
           <w:r>
             <w:rPr>
-              <w:rFonts w:ascii="Lucida Sans" w:hAnsi="Lucida Sans"/>
               <w:noProof/>
             </w:rPr>
             <w:tab/>
           </w:r>
           <w:r>
             <w:rPr>
-              <w:rFonts w:ascii="Lucida Sans" w:hAnsi="Lucida Sans"/>
               <w:noProof/>
             </w:rPr>
             <w:fldChar w:fldCharType="begin"/>
           </w:r>
           <w:r>
             <w:rPr>
-              <w:rFonts w:ascii="Lucida Sans" w:hAnsi="Lucida Sans"/>
               <w:noProof/>
             </w:rPr>
-            <w:instrText xml:space="preserve"> PAGEREF _Toc515355625 \h </w:instrText>
+            <w:instrText xml:space="preserve"> PAGEREF _Toc519588534 \h </w:instrText>
           </w:r>
           <w:r>
             <w:rPr>
-              <w:rFonts w:ascii="Lucida Sans" w:hAnsi="Lucida Sans"/>
               <w:noProof/>
             </w:rPr>
           </w:r>
           <w:r>
             <w:rPr>
-              <w:rFonts w:ascii="Lucida Sans" w:hAnsi="Lucida Sans"/>
               <w:noProof/>
             </w:rPr>
             <w:fldChar w:fldCharType="separate"/>
           </w:r>
           <w:r>
             <w:rPr>
-              <w:rFonts w:ascii="Lucida Sans" w:hAnsi="Lucida Sans"/>
               <w:noProof/>
             </w:rPr>
-            <w:t>18</w:t>
+            <w:t>19</w:t>
           </w:r>
           <w:r>
             <w:rPr>
-              <w:rFonts w:ascii="Lucida Sans" w:hAnsi="Lucida Sans"/>
               <w:noProof/>
             </w:rPr>
             <w:fldChar w:fldCharType="end"/>
@@ -2686,7 +2488,7 @@
               <w:tab w:val="right" w:leader="dot" w:pos="9016"/>
             </w:tabs>
             <w:rPr>
-              <w:rFonts w:ascii="Lucida Sans" w:hAnsi="Lucida Sans" w:cstheme="minorBidi"/>
+              <w:rFonts w:cstheme="minorBidi"/>
               <w:i w:val="0"/>
               <w:iCs w:val="0"/>
               <w:noProof/>
@@ -2703,48 +2505,41 @@
           </w:r>
           <w:r>
             <w:rPr>
-              <w:rFonts w:ascii="Lucida Sans" w:hAnsi="Lucida Sans"/>
               <w:noProof/>
             </w:rPr>
             <w:tab/>
           </w:r>
           <w:r>
             <w:rPr>
-              <w:rFonts w:ascii="Lucida Sans" w:hAnsi="Lucida Sans"/>
               <w:noProof/>
             </w:rPr>
             <w:fldChar w:fldCharType="begin"/>
           </w:r>
           <w:r>
             <w:rPr>
-              <w:rFonts w:ascii="Lucida Sans" w:hAnsi="Lucida Sans"/>
               <w:noProof/>
             </w:rPr>
-            <w:instrText xml:space="preserve"> PAGEREF _Toc515355626 \h </w:instrText>
+            <w:instrText xml:space="preserve"> PAGEREF _Toc519588535 \h </w:instrText>
           </w:r>
           <w:r>
             <w:rPr>
-              <w:rFonts w:ascii="Lucida Sans" w:hAnsi="Lucida Sans"/>
               <w:noProof/>
             </w:rPr>
           </w:r>
           <w:r>
             <w:rPr>
-              <w:rFonts w:ascii="Lucida Sans" w:hAnsi="Lucida Sans"/>
               <w:noProof/>
             </w:rPr>
             <w:fldChar w:fldCharType="separate"/>
           </w:r>
           <w:r>
             <w:rPr>
-              <w:rFonts w:ascii="Lucida Sans" w:hAnsi="Lucida Sans"/>
               <w:noProof/>
             </w:rPr>
-            <w:t>18</w:t>
+            <w:t>19</w:t>
           </w:r>
           <w:r>
             <w:rPr>
-              <w:rFonts w:ascii="Lucida Sans" w:hAnsi="Lucida Sans"/>
               <w:noProof/>
             </w:rPr>
             <w:fldChar w:fldCharType="end"/>
@@ -2757,7 +2552,7 @@
               <w:tab w:val="right" w:leader="dot" w:pos="9016"/>
             </w:tabs>
             <w:rPr>
-              <w:rFonts w:ascii="Lucida Sans" w:hAnsi="Lucida Sans" w:cstheme="minorBidi"/>
+              <w:rFonts w:cstheme="minorBidi"/>
               <w:b w:val="0"/>
               <w:bCs w:val="0"/>
               <w:caps w:val="0"/>
@@ -2775,48 +2570,41 @@
           </w:r>
           <w:r>
             <w:rPr>
-              <w:rFonts w:ascii="Lucida Sans" w:hAnsi="Lucida Sans"/>
               <w:noProof/>
             </w:rPr>
             <w:tab/>
           </w:r>
           <w:r>
             <w:rPr>
-              <w:rFonts w:ascii="Lucida Sans" w:hAnsi="Lucida Sans"/>
               <w:noProof/>
             </w:rPr>
             <w:fldChar w:fldCharType="begin"/>
           </w:r>
           <w:r>
             <w:rPr>
-              <w:rFonts w:ascii="Lucida Sans" w:hAnsi="Lucida Sans"/>
               <w:noProof/>
             </w:rPr>
-            <w:instrText xml:space="preserve"> PAGEREF _Toc515355627 \h </w:instrText>
+            <w:instrText xml:space="preserve"> PAGEREF _Toc519588536 \h </w:instrText>
           </w:r>
           <w:r>
             <w:rPr>
-              <w:rFonts w:ascii="Lucida Sans" w:hAnsi="Lucida Sans"/>
               <w:noProof/>
             </w:rPr>
           </w:r>
           <w:r>
             <w:rPr>
-              <w:rFonts w:ascii="Lucida Sans" w:hAnsi="Lucida Sans"/>
               <w:noProof/>
             </w:rPr>
             <w:fldChar w:fldCharType="separate"/>
           </w:r>
           <w:r>
             <w:rPr>
-              <w:rFonts w:ascii="Lucida Sans" w:hAnsi="Lucida Sans"/>
               <w:noProof/>
             </w:rPr>
-            <w:t>19</w:t>
+            <w:t>20</w:t>
           </w:r>
           <w:r>
             <w:rPr>
-              <w:rFonts w:ascii="Lucida Sans" w:hAnsi="Lucida Sans"/>
               <w:noProof/>
             </w:rPr>
             <w:fldChar w:fldCharType="end"/>
@@ -2829,7 +2617,7 @@
               <w:tab w:val="right" w:leader="dot" w:pos="9016"/>
             </w:tabs>
             <w:rPr>
-              <w:rFonts w:ascii="Lucida Sans" w:hAnsi="Lucida Sans" w:cstheme="minorBidi"/>
+              <w:rFonts w:cstheme="minorBidi"/>
               <w:b w:val="0"/>
               <w:bCs w:val="0"/>
               <w:caps w:val="0"/>
@@ -2847,48 +2635,41 @@
           </w:r>
           <w:r>
             <w:rPr>
-              <w:rFonts w:ascii="Lucida Sans" w:hAnsi="Lucida Sans"/>
               <w:noProof/>
             </w:rPr>
             <w:tab/>
           </w:r>
           <w:r>
             <w:rPr>
-              <w:rFonts w:ascii="Lucida Sans" w:hAnsi="Lucida Sans"/>
               <w:noProof/>
             </w:rPr>
             <w:fldChar w:fldCharType="begin"/>
           </w:r>
           <w:r>
             <w:rPr>
-              <w:rFonts w:ascii="Lucida Sans" w:hAnsi="Lucida Sans"/>
               <w:noProof/>
             </w:rPr>
-            <w:instrText xml:space="preserve"> PAGEREF _Toc515355628 \h </w:instrText>
+            <w:instrText xml:space="preserve"> PAGEREF _Toc519588537 \h </w:instrText>
           </w:r>
           <w:r>
             <w:rPr>
-              <w:rFonts w:ascii="Lucida Sans" w:hAnsi="Lucida Sans"/>
               <w:noProof/>
             </w:rPr>
           </w:r>
           <w:r>
             <w:rPr>
-              <w:rFonts w:ascii="Lucida Sans" w:hAnsi="Lucida Sans"/>
               <w:noProof/>
             </w:rPr>
             <w:fldChar w:fldCharType="separate"/>
           </w:r>
           <w:r>
             <w:rPr>
-              <w:rFonts w:ascii="Lucida Sans" w:hAnsi="Lucida Sans"/>
               <w:noProof/>
             </w:rPr>
-            <w:t>19</w:t>
+            <w:t>20</w:t>
           </w:r>
           <w:r>
             <w:rPr>
-              <w:rFonts w:ascii="Lucida Sans" w:hAnsi="Lucida Sans"/>
               <w:noProof/>
             </w:rPr>
             <w:fldChar w:fldCharType="end"/>
@@ -2901,7 +2682,7 @@
               <w:tab w:val="right" w:leader="dot" w:pos="9016"/>
             </w:tabs>
             <w:rPr>
-              <w:rFonts w:ascii="Lucida Sans" w:hAnsi="Lucida Sans" w:cstheme="minorBidi"/>
+              <w:rFonts w:cstheme="minorBidi"/>
               <w:i w:val="0"/>
               <w:iCs w:val="0"/>
               <w:noProof/>
@@ -2918,48 +2699,41 @@
           </w:r>
           <w:r>
             <w:rPr>
-              <w:rFonts w:ascii="Lucida Sans" w:hAnsi="Lucida Sans"/>
               <w:noProof/>
             </w:rPr>
             <w:tab/>
           </w:r>
           <w:r>
             <w:rPr>
-              <w:rFonts w:ascii="Lucida Sans" w:hAnsi="Lucida Sans"/>
               <w:noProof/>
             </w:rPr>
             <w:fldChar w:fldCharType="begin"/>
           </w:r>
           <w:r>
             <w:rPr>
-              <w:rFonts w:ascii="Lucida Sans" w:hAnsi="Lucida Sans"/>
               <w:noProof/>
             </w:rPr>
-            <w:instrText xml:space="preserve"> PAGEREF _Toc515355629 \h </w:instrText>
+            <w:instrText xml:space="preserve"> PAGEREF _Toc519588538 \h </w:instrText>
           </w:r>
           <w:r>
             <w:rPr>
-              <w:rFonts w:ascii="Lucida Sans" w:hAnsi="Lucida Sans"/>
               <w:noProof/>
             </w:rPr>
           </w:r>
           <w:r>
             <w:rPr>
-              <w:rFonts w:ascii="Lucida Sans" w:hAnsi="Lucida Sans"/>
               <w:noProof/>
             </w:rPr>
             <w:fldChar w:fldCharType="separate"/>
           </w:r>
           <w:r>
             <w:rPr>
-              <w:rFonts w:ascii="Lucida Sans" w:hAnsi="Lucida Sans"/>
               <w:noProof/>
             </w:rPr>
-            <w:t>19</w:t>
+            <w:t>20</w:t>
           </w:r>
           <w:r>
             <w:rPr>
-              <w:rFonts w:ascii="Lucida Sans" w:hAnsi="Lucida Sans"/>
               <w:noProof/>
             </w:rPr>
             <w:fldChar w:fldCharType="end"/>
@@ -2972,7 +2746,7 @@
               <w:tab w:val="right" w:leader="dot" w:pos="9016"/>
             </w:tabs>
             <w:rPr>
-              <w:rFonts w:ascii="Lucida Sans" w:hAnsi="Lucida Sans" w:cstheme="minorBidi"/>
+              <w:rFonts w:cstheme="minorBidi"/>
               <w:b w:val="0"/>
               <w:bCs w:val="0"/>
               <w:caps w:val="0"/>
@@ -2990,48 +2764,41 @@
           </w:r>
           <w:r>
             <w:rPr>
-              <w:rFonts w:ascii="Lucida Sans" w:hAnsi="Lucida Sans"/>
               <w:noProof/>
             </w:rPr>
             <w:tab/>
           </w:r>
           <w:r>
             <w:rPr>
-              <w:rFonts w:ascii="Lucida Sans" w:hAnsi="Lucida Sans"/>
               <w:noProof/>
             </w:rPr>
             <w:fldChar w:fldCharType="begin"/>
           </w:r>
           <w:r>
             <w:rPr>
-              <w:rFonts w:ascii="Lucida Sans" w:hAnsi="Lucida Sans"/>
               <w:noProof/>
             </w:rPr>
-            <w:instrText xml:space="preserve"> PAGEREF _Toc515355630 \h </w:instrText>
+            <w:instrText xml:space="preserve"> PAGEREF _Toc519588539 \h </w:instrText>
           </w:r>
           <w:r>
             <w:rPr>
-              <w:rFonts w:ascii="Lucida Sans" w:hAnsi="Lucida Sans"/>
               <w:noProof/>
             </w:rPr>
           </w:r>
           <w:r>
             <w:rPr>
-              <w:rFonts w:ascii="Lucida Sans" w:hAnsi="Lucida Sans"/>
               <w:noProof/>
             </w:rPr>
             <w:fldChar w:fldCharType="separate"/>
           </w:r>
           <w:r>
             <w:rPr>
-              <w:rFonts w:ascii="Lucida Sans" w:hAnsi="Lucida Sans"/>
               <w:noProof/>
             </w:rPr>
-            <w:t>20</w:t>
+            <w:t>21</w:t>
           </w:r>
           <w:r>
             <w:rPr>
-              <w:rFonts w:ascii="Lucida Sans" w:hAnsi="Lucida Sans"/>
               <w:noProof/>
             </w:rPr>
             <w:fldChar w:fldCharType="end"/>
@@ -3044,7 +2811,7 @@
               <w:tab w:val="right" w:leader="dot" w:pos="9016"/>
             </w:tabs>
             <w:rPr>
-              <w:rFonts w:ascii="Lucida Sans" w:hAnsi="Lucida Sans" w:cstheme="minorBidi"/>
+              <w:rFonts w:cstheme="minorBidi"/>
               <w:i w:val="0"/>
               <w:iCs w:val="0"/>
               <w:noProof/>
@@ -3061,48 +2828,41 @@
           </w:r>
           <w:r>
             <w:rPr>
-              <w:rFonts w:ascii="Lucida Sans" w:hAnsi="Lucida Sans"/>
               <w:noProof/>
             </w:rPr>
             <w:tab/>
           </w:r>
           <w:r>
             <w:rPr>
-              <w:rFonts w:ascii="Lucida Sans" w:hAnsi="Lucida Sans"/>
               <w:noProof/>
             </w:rPr>
             <w:fldChar w:fldCharType="begin"/>
           </w:r>
           <w:r>
             <w:rPr>
-              <w:rFonts w:ascii="Lucida Sans" w:hAnsi="Lucida Sans"/>
               <w:noProof/>
             </w:rPr>
-            <w:instrText xml:space="preserve"> PAGEREF _Toc515355631 \h </w:instrText>
+            <w:instrText xml:space="preserve"> PAGEREF _Toc519588540 \h </w:instrText>
           </w:r>
           <w:r>
             <w:rPr>
-              <w:rFonts w:ascii="Lucida Sans" w:hAnsi="Lucida Sans"/>
               <w:noProof/>
             </w:rPr>
           </w:r>
           <w:r>
             <w:rPr>
-              <w:rFonts w:ascii="Lucida Sans" w:hAnsi="Lucida Sans"/>
               <w:noProof/>
             </w:rPr>
             <w:fldChar w:fldCharType="separate"/>
           </w:r>
           <w:r>
             <w:rPr>
-              <w:rFonts w:ascii="Lucida Sans" w:hAnsi="Lucida Sans"/>
               <w:noProof/>
             </w:rPr>
-            <w:t>20</w:t>
+            <w:t>21</w:t>
           </w:r>
           <w:r>
             <w:rPr>
-              <w:rFonts w:ascii="Lucida Sans" w:hAnsi="Lucida Sans"/>
               <w:noProof/>
             </w:rPr>
             <w:fldChar w:fldCharType="end"/>
@@ -3115,7 +2875,7 @@
               <w:tab w:val="right" w:leader="dot" w:pos="9016"/>
             </w:tabs>
             <w:rPr>
-              <w:rFonts w:ascii="Lucida Sans" w:hAnsi="Lucida Sans" w:cstheme="minorBidi"/>
+              <w:rFonts w:cstheme="minorBidi"/>
               <w:i w:val="0"/>
               <w:iCs w:val="0"/>
               <w:noProof/>
@@ -3132,48 +2892,41 @@
           </w:r>
           <w:r>
             <w:rPr>
-              <w:rFonts w:ascii="Lucida Sans" w:hAnsi="Lucida Sans"/>
               <w:noProof/>
             </w:rPr>
             <w:tab/>
           </w:r>
           <w:r>
             <w:rPr>
-              <w:rFonts w:ascii="Lucida Sans" w:hAnsi="Lucida Sans"/>
               <w:noProof/>
             </w:rPr>
             <w:fldChar w:fldCharType="begin"/>
           </w:r>
           <w:r>
             <w:rPr>
-              <w:rFonts w:ascii="Lucida Sans" w:hAnsi="Lucida Sans"/>
               <w:noProof/>
             </w:rPr>
-            <w:instrText xml:space="preserve"> PAGEREF _Toc515355632 \h </w:instrText>
+            <w:instrText xml:space="preserve"> PAGEREF _Toc519588541 \h </w:instrText>
           </w:r>
           <w:r>
             <w:rPr>
-              <w:rFonts w:ascii="Lucida Sans" w:hAnsi="Lucida Sans"/>
               <w:noProof/>
             </w:rPr>
           </w:r>
           <w:r>
             <w:rPr>
-              <w:rFonts w:ascii="Lucida Sans" w:hAnsi="Lucida Sans"/>
               <w:noProof/>
             </w:rPr>
             <w:fldChar w:fldCharType="separate"/>
           </w:r>
           <w:r>
             <w:rPr>
-              <w:rFonts w:ascii="Lucida Sans" w:hAnsi="Lucida Sans"/>
               <w:noProof/>
             </w:rPr>
-            <w:t>20</w:t>
+            <w:t>21</w:t>
           </w:r>
           <w:r>
             <w:rPr>
-              <w:rFonts w:ascii="Lucida Sans" w:hAnsi="Lucida Sans"/>
               <w:noProof/>
             </w:rPr>
             <w:fldChar w:fldCharType="end"/>
@@ -3233,6 +2986,8 @@
         </w:rPr>
         <w:br w:type="page"/>
       </w:r>
+      <w:bookmarkStart w:id="40" w:name="_GoBack"/>
+      <w:bookmarkEnd w:id="40"/>
     </w:p>
     <w:p>
       <w:pPr>
@@ -3241,7 +2996,7 @@
           <w:rFonts w:ascii="Lucida Sans" w:hAnsi="Lucida Sans"/>
         </w:rPr>
       </w:pPr>
-      <w:bookmarkStart w:id="40" w:name="_Toc515355611"/>
+      <w:bookmarkStart w:id="41" w:name="_Toc519588520"/>
       <w:r>
         <w:rPr>
           <w:rFonts w:ascii="Lucida Sans" w:hAnsi="Lucida Sans"/>
@@ -3261,7 +3016,7 @@
         </w:rPr>
         <w:t>oundation</w:t>
       </w:r>
-      <w:bookmarkEnd w:id="40"/>
+      <w:bookmarkEnd w:id="41"/>
     </w:p>
     <w:p>
       <w:pPr>
@@ -3273,7 +3028,7 @@
           <w:szCs w:val="23"/>
         </w:rPr>
       </w:pPr>
-      <w:bookmarkStart w:id="41" w:name="_Hlk509312331"/>
+      <w:bookmarkStart w:id="42" w:name="_Hlk509312331"/>
       <w:r>
         <w:rPr>
           <w:rFonts w:ascii="Lucida Sans" w:eastAsia="Times New Roman" w:hAnsi="Lucida Sans" w:cs="Times New Roman"/>
@@ -3339,8 +3094,8 @@
           <w:szCs w:val="23"/>
         </w:rPr>
       </w:pPr>
-      <w:bookmarkStart w:id="42" w:name="_Hlk509312301"/>
-      <w:bookmarkEnd w:id="41"/>
+      <w:bookmarkStart w:id="43" w:name="_Hlk509312301"/>
+      <w:bookmarkEnd w:id="42"/>
       <w:r>
         <w:rPr>
           <w:rFonts w:ascii="Lucida Sans" w:eastAsia="Times New Roman" w:hAnsi="Lucida Sans" w:cs="Times New Roman"/>
@@ -3386,7 +3141,7 @@
         </w:rPr>
         <w:t>which supports for</w:t>
       </w:r>
-      <w:bookmarkEnd w:id="42"/>
+      <w:bookmarkEnd w:id="43"/>
       <w:r>
         <w:rPr>
           <w:rFonts w:ascii="Lucida Sans" w:eastAsia="Times New Roman" w:hAnsi="Lucida Sans" w:cs="Times New Roman"/>
@@ -3510,12 +3265,12 @@
       <w:pPr>
         <w:pStyle w:val="Heading2"/>
       </w:pPr>
-      <w:bookmarkStart w:id="43" w:name="_Toc515355612"/>
       <w:bookmarkStart w:id="44" w:name="_Hlk515355078"/>
+      <w:bookmarkStart w:id="45" w:name="_Toc519588521"/>
       <w:r>
         <w:t>Library Structure</w:t>
       </w:r>
-      <w:bookmarkEnd w:id="43"/>
+      <w:bookmarkEnd w:id="45"/>
     </w:p>
     <w:p>
       <w:pPr>
@@ -3528,7 +3283,7 @@
           <w:color w:val="1F3763" w:themeColor="accent1" w:themeShade="7F"/>
         </w:rPr>
       </w:pPr>
-      <w:bookmarkStart w:id="45" w:name="_Toc515355613"/>
+      <w:bookmarkStart w:id="46" w:name="_Toc519588522"/>
       <w:bookmarkEnd w:id="44"/>
       <w:r>
         <w:rPr>
@@ -3540,7 +3295,7 @@
         </w:rPr>
         <w:t>Single camera module</w:t>
       </w:r>
-      <w:bookmarkEnd w:id="45"/>
+      <w:bookmarkEnd w:id="46"/>
     </w:p>
     <w:p>
       <w:pPr>
@@ -4181,6 +3936,7 @@
         <w:tab/>
         <w:t>|----</w:t>
       </w:r>
+      <w:proofErr w:type="spellStart"/>
       <w:r>
         <w:rPr>
           <w:rFonts w:ascii="Lucida Sans" w:eastAsia="Times New Roman" w:hAnsi="Lucida Sans" w:cs="Times New Roman"/>
@@ -4190,6 +3946,7 @@
         </w:rPr>
         <w:t>MI_Thermal.uvproj</w:t>
       </w:r>
+      <w:proofErr w:type="spellEnd"/>
     </w:p>
     <w:p>
       <w:pPr>
@@ -4975,7 +4732,7 @@
           <w:rFonts w:ascii="Lucida Sans" w:hAnsi="Lucida Sans"/>
         </w:rPr>
       </w:pPr>
-      <w:bookmarkStart w:id="46" w:name="_Toc515355614"/>
+      <w:bookmarkStart w:id="47" w:name="_Toc519588523"/>
       <w:r>
         <w:rPr>
           <w:rFonts w:ascii="Lucida Sans" w:hAnsi="Lucida Sans"/>
@@ -4989,7 +4746,7 @@
         </w:rPr>
         <w:t>e</w:t>
       </w:r>
-      <w:bookmarkEnd w:id="46"/>
+      <w:bookmarkEnd w:id="47"/>
       <w:r>
         <w:rPr>
           <w:rStyle w:val="IntenseEmphasis"/>
@@ -5827,8 +5584,19 @@
           <w:szCs w:val="16"/>
         </w:rPr>
         <w:tab/>
-        <w:t>|----MI_Thermal.uvproj</w:t>
-      </w:r>
+        <w:t>|----</w:t>
+      </w:r>
+      <w:proofErr w:type="spellStart"/>
+      <w:r>
+        <w:rPr>
+          <w:rFonts w:ascii="Lucida Sans" w:eastAsia="Times New Roman" w:hAnsi="Lucida Sans" w:cs="Times New Roman"/>
+          <w:color w:val="484848"/>
+          <w:sz w:val="14"/>
+          <w:szCs w:val="16"/>
+        </w:rPr>
+        <w:t>MI_Thermal.uvproj</w:t>
+      </w:r>
+      <w:proofErr w:type="spellEnd"/>
     </w:p>
     <w:p>
       <w:pPr>
@@ -6601,7 +6369,7 @@
           <w:szCs w:val="51"/>
         </w:rPr>
       </w:pPr>
-      <w:bookmarkStart w:id="47" w:name="_Hlk496605313"/>
+      <w:bookmarkStart w:id="48" w:name="_Hlk496605313"/>
       <w:r>
         <w:rPr>
           <w:rStyle w:val="Emphasis"/>
@@ -6636,7 +6404,7 @@
           <w:sz w:val="48"/>
           <w:szCs w:val="51"/>
         </w:rPr>
-        <w:t>4</w:t>
+        <w:t>5</w:t>
       </w:r>
       <w:r>
         <w:rPr>
@@ -6672,7 +6440,7 @@
           <w:sz w:val="48"/>
           <w:szCs w:val="51"/>
         </w:rPr>
-        <w:t>5</w:t>
+        <w:t>7</w:t>
       </w:r>
       <w:r>
         <w:rPr>
@@ -6696,7 +6464,7 @@
           <w:sz w:val="48"/>
           <w:szCs w:val="51"/>
         </w:rPr>
-        <w:t>4</w:t>
+        <w:t>7</w:t>
       </w:r>
       <w:r>
         <w:rPr>
@@ -6732,9 +6500,9 @@
           </w14:textFill>
         </w:rPr>
       </w:pPr>
-      <w:bookmarkStart w:id="48" w:name="_Toc515223842"/>
-      <w:bookmarkStart w:id="49" w:name="_Toc515355615"/>
+      <w:bookmarkStart w:id="49" w:name="_Toc515223842"/>
       <w:bookmarkStart w:id="50" w:name="_Toc515223843"/>
+      <w:bookmarkStart w:id="51" w:name="_Toc519588524"/>
       <w:r>
         <w:rPr>
           <w:rStyle w:val="Emphasis"/>
@@ -6756,8 +6524,8 @@
         <w:lastRenderedPageBreak/>
         <w:t>Project Setting</w:t>
       </w:r>
-      <w:bookmarkEnd w:id="48"/>
       <w:bookmarkEnd w:id="49"/>
+      <w:bookmarkEnd w:id="51"/>
     </w:p>
     <w:p>
       <w:pPr>
@@ -6769,7 +6537,7 @@
           <w:sz w:val="36"/>
         </w:rPr>
       </w:pPr>
-      <w:bookmarkStart w:id="51" w:name="_Toc515355616"/>
+      <w:bookmarkStart w:id="52" w:name="_Toc519588525"/>
       <w:r>
         <w:rPr>
           <w:rFonts w:ascii="Lucida Sans" w:hAnsi="Lucida Sans"/>
@@ -6779,7 +6547,7 @@
         <w:t>Header</w:t>
       </w:r>
       <w:bookmarkEnd w:id="50"/>
-      <w:bookmarkEnd w:id="51"/>
+      <w:bookmarkEnd w:id="52"/>
     </w:p>
     <w:p>
       <w:pPr>
@@ -6863,7 +6631,7 @@
         </w:rPr>
         <w:t>“videoclass_HTPA32.h”</w:t>
       </w:r>
-      <w:bookmarkEnd w:id="47"/>
+      <w:bookmarkEnd w:id="48"/>
     </w:p>
     <w:p>
       <w:pPr>
@@ -6874,8 +6642,8 @@
           <w:sz w:val="36"/>
         </w:rPr>
       </w:pPr>
-      <w:bookmarkStart w:id="52" w:name="_Toc515223844"/>
-      <w:bookmarkStart w:id="53" w:name="_Toc515355617"/>
+      <w:bookmarkStart w:id="53" w:name="_Toc515223844"/>
+      <w:bookmarkStart w:id="54" w:name="_Toc519588526"/>
       <w:r>
         <w:rPr>
           <w:rFonts w:ascii="Lucida Sans" w:hAnsi="Lucida Sans"/>
@@ -6884,8 +6652,8 @@
         </w:rPr>
         <w:t>Software dependencies</w:t>
       </w:r>
-      <w:bookmarkEnd w:id="52"/>
       <w:bookmarkEnd w:id="53"/>
+      <w:bookmarkEnd w:id="54"/>
     </w:p>
     <w:p>
       <w:pPr>
@@ -7241,8 +7009,8 @@
           <w:sz w:val="36"/>
         </w:rPr>
       </w:pPr>
-      <w:bookmarkStart w:id="54" w:name="_Toc515223845"/>
-      <w:bookmarkStart w:id="55" w:name="_Toc515355618"/>
+      <w:bookmarkStart w:id="55" w:name="_Toc515223845"/>
+      <w:bookmarkStart w:id="56" w:name="_Toc519588527"/>
       <w:proofErr w:type="spellStart"/>
       <w:r>
         <w:rPr>
@@ -7261,8 +7029,8 @@
         </w:rPr>
         <w:t xml:space="preserve"> Symbols</w:t>
       </w:r>
-      <w:bookmarkEnd w:id="54"/>
       <w:bookmarkEnd w:id="55"/>
+      <w:bookmarkEnd w:id="56"/>
     </w:p>
     <w:p>
       <w:pPr>
@@ -7359,7 +7127,7 @@
           </wp:inline>
         </w:drawing>
       </w:r>
-      <w:bookmarkStart w:id="56" w:name="_Toc500318068"/>
+      <w:bookmarkStart w:id="57" w:name="_Toc500318068"/>
     </w:p>
     <w:p>
       <w:pPr>
@@ -7371,9 +7139,9 @@
           <w:szCs w:val="24"/>
         </w:rPr>
       </w:pPr>
-      <w:bookmarkStart w:id="57" w:name="_Toc515223846"/>
-      <w:bookmarkStart w:id="58" w:name="_Hlk509312144"/>
-      <w:bookmarkEnd w:id="56"/>
+      <w:bookmarkStart w:id="58" w:name="_Toc515223846"/>
+      <w:bookmarkStart w:id="59" w:name="_Hlk509312144"/>
+      <w:bookmarkEnd w:id="57"/>
       <w:r>
         <w:rPr>
           <w:rFonts w:ascii="Lucida Sans" w:hAnsi="Lucida Sans"/>
@@ -7392,7 +7160,7 @@
           <w:sz w:val="36"/>
         </w:rPr>
       </w:pPr>
-      <w:bookmarkStart w:id="59" w:name="_Toc515355619"/>
+      <w:bookmarkStart w:id="60" w:name="_Toc519588528"/>
       <w:r>
         <w:rPr>
           <w:rFonts w:ascii="Lucida Sans" w:hAnsi="Lucida Sans"/>
@@ -7402,8 +7170,8 @@
         <w:lastRenderedPageBreak/>
         <w:t>ThermalSensorAPI_N329.lib</w:t>
       </w:r>
-      <w:bookmarkEnd w:id="57"/>
-      <w:bookmarkEnd w:id="59"/>
+      <w:bookmarkEnd w:id="58"/>
+      <w:bookmarkEnd w:id="60"/>
     </w:p>
     <w:p>
       <w:pPr>
@@ -7746,7 +7514,7 @@
           <w:color w:val="FF0000"/>
           <w:sz w:val="14"/>
         </w:rPr>
-        <w:t xml:space="preserve"> monotonic RGB </w:t>
+        <w:t xml:space="preserve"> </w:t>
       </w:r>
       <w:r>
         <w:rPr>
@@ -7770,7 +7538,7 @@
           <w:color w:val="FF0000"/>
           <w:sz w:val="14"/>
         </w:rPr>
-        <w:t xml:space="preserve"> under adaptive mode</w:t>
+        <w:t xml:space="preserve"> under </w:t>
       </w:r>
       <w:r>
         <w:rPr>
@@ -7778,6 +7546,14 @@
           <w:color w:val="FF0000"/>
           <w:sz w:val="14"/>
         </w:rPr>
+        <w:t>wide range tag</w:t>
+      </w:r>
+      <w:r>
+        <w:rPr>
+          <w:rFonts w:ascii="Lucida Sans" w:hAnsi="Lucida Sans"/>
+          <w:color w:val="FF0000"/>
+          <w:sz w:val="14"/>
+        </w:rPr>
         <w:t xml:space="preserve">, </w:t>
       </w:r>
       <w:r>
@@ -7786,7 +7562,15 @@
           <w:color w:val="FF0000"/>
           <w:sz w:val="14"/>
         </w:rPr>
-        <w:t>i.e.: COLORPALETTE_BW_ADAPTIVE</w:t>
+        <w:t>i.e.: COLORPALETTE</w:t>
+      </w:r>
+      <w:r>
+        <w:rPr>
+          <w:rFonts w:ascii="Lucida Sans" w:hAnsi="Lucida Sans"/>
+          <w:color w:val="FF0000"/>
+          <w:sz w:val="14"/>
+        </w:rPr>
+        <w:t>0_WIDERANGE</w:t>
       </w:r>
     </w:p>
     <w:p>
@@ -8319,31 +8103,161 @@
         <w:rPr>
           <w:rFonts w:ascii="Lucida Sans" w:hAnsi="Lucida Sans"/>
         </w:rPr>
-        <w:t>Usage: Define colour palette mode</w:t>
-      </w:r>
-    </w:p>
-    <w:p>
-      <w:pPr>
-        <w:pStyle w:val="Heading3"/>
+        <w:t xml:space="preserve">Usage: Define colour palette </w:t>
+      </w:r>
+      <w:r>
+        <w:rPr>
+          <w:rFonts w:ascii="Lucida Sans" w:hAnsi="Lucida Sans"/>
+        </w:rPr>
+        <w:t>used</w:t>
+      </w:r>
+    </w:p>
+    <w:p>
+      <w:pPr>
+        <w:spacing w:after="0"/>
+        <w:rPr>
+          <w:rFonts w:ascii="Lucida Sans" w:hAnsi="Lucida Sans"/>
+        </w:rPr>
+      </w:pPr>
+      <w:bookmarkStart w:id="61" w:name="_Toc515354840"/>
+      <w:bookmarkEnd w:id="59"/>
+      <w:r>
+        <w:rPr>
+          <w:rFonts w:ascii="Lucida Sans" w:hAnsi="Lucida Sans"/>
+        </w:rPr>
+        <w:t xml:space="preserve">#define </w:t>
+      </w:r>
+      <w:r>
+        <w:rPr>
+          <w:rFonts w:ascii="Lucida Sans" w:hAnsi="Lucida Sans"/>
+        </w:rPr>
+        <w:t>MIN_MAX_TEMP_DISPLAY</w:t>
+      </w:r>
+    </w:p>
+    <w:p>
+      <w:pPr>
+        <w:ind w:left="720"/>
+        <w:rPr>
+          <w:rFonts w:ascii="Lucida Sans" w:hAnsi="Lucida Sans"/>
+        </w:rPr>
+      </w:pPr>
+      <w:r>
+        <w:rPr>
+          <w:rFonts w:ascii="Lucida Sans" w:hAnsi="Lucida Sans"/>
+        </w:rPr>
+        <w:t xml:space="preserve">Usage: </w:t>
+      </w:r>
+      <w:r>
+        <w:rPr>
+          <w:rFonts w:ascii="Lucida Sans" w:hAnsi="Lucida Sans"/>
+        </w:rPr>
+        <w:t>Display only average temperature or max/min temperature on screen</w:t>
+      </w:r>
+    </w:p>
+    <w:p>
+      <w:pPr>
+        <w:ind w:firstLine="720"/>
+        <w:rPr>
+          <w:rFonts w:ascii="Lucida Sans" w:hAnsi="Lucida Sans"/>
+          <w:color w:val="FF0000"/>
+          <w:sz w:val="14"/>
+        </w:rPr>
+      </w:pPr>
+      <w:r>
+        <w:rPr>
+          <w:rFonts w:ascii="Lucida Sans" w:hAnsi="Lucida Sans"/>
+          <w:color w:val="FF0000"/>
+          <w:sz w:val="14"/>
+        </w:rPr>
+        <w:t xml:space="preserve">Implementation can be customized in </w:t>
+      </w:r>
+      <w:proofErr w:type="spellStart"/>
+      <w:r>
+        <w:rPr>
+          <w:rFonts w:ascii="Lucida Sans" w:hAnsi="Lucida Sans"/>
+          <w:color w:val="FF0000"/>
+          <w:sz w:val="14"/>
+        </w:rPr>
+        <w:t>main.c</w:t>
+      </w:r>
+      <w:proofErr w:type="spellEnd"/>
+      <w:r>
+        <w:rPr>
+          <w:rFonts w:ascii="Lucida Sans" w:hAnsi="Lucida Sans"/>
+          <w:color w:val="FF0000"/>
+          <w:sz w:val="14"/>
+        </w:rPr>
+        <w:sym w:font="Wingdings" w:char="F0E0"/>
+      </w:r>
+      <w:proofErr w:type="spellStart"/>
+      <w:proofErr w:type="gramStart"/>
+      <w:r>
+        <w:rPr>
+          <w:rFonts w:ascii="Lucida Sans" w:hAnsi="Lucida Sans"/>
+          <w:color w:val="FF0000"/>
+          <w:sz w:val="14"/>
+        </w:rPr>
+        <w:t>TempDisplay</w:t>
+      </w:r>
+      <w:proofErr w:type="spellEnd"/>
+      <w:r>
+        <w:rPr>
+          <w:rFonts w:ascii="Lucida Sans" w:hAnsi="Lucida Sans"/>
+          <w:color w:val="FF0000"/>
+          <w:sz w:val="14"/>
+        </w:rPr>
+        <w:t>(</w:t>
+      </w:r>
+      <w:proofErr w:type="gramEnd"/>
+      <w:r>
+        <w:rPr>
+          <w:rFonts w:ascii="Lucida Sans" w:hAnsi="Lucida Sans"/>
+          <w:color w:val="FF0000"/>
+          <w:sz w:val="14"/>
+        </w:rPr>
+        <w:t>)</w:t>
+      </w:r>
+    </w:p>
+    <w:p>
+      <w:pPr>
+        <w:rPr>
+          <w:rFonts w:ascii="Lucida Sans" w:eastAsiaTheme="majorEastAsia" w:hAnsi="Lucida Sans" w:cs="Arial"/>
+          <w:b/>
+          <w:color w:val="1F3763" w:themeColor="accent1" w:themeShade="7F"/>
+          <w:sz w:val="36"/>
+          <w:szCs w:val="24"/>
+        </w:rPr>
+      </w:pPr>
+      <w:r>
         <w:rPr>
           <w:rFonts w:ascii="Lucida Sans" w:hAnsi="Lucida Sans"/>
           <w:b/>
           <w:sz w:val="36"/>
         </w:rPr>
-      </w:pPr>
-      <w:bookmarkStart w:id="60" w:name="_Toc515354840"/>
-      <w:bookmarkStart w:id="61" w:name="_Toc515355620"/>
-      <w:bookmarkEnd w:id="58"/>
-      <w:r>
+        <w:br w:type="page"/>
+      </w:r>
+    </w:p>
+    <w:p>
+      <w:pPr>
+        <w:pStyle w:val="Heading3"/>
         <w:rPr>
           <w:rFonts w:ascii="Lucida Sans" w:hAnsi="Lucida Sans"/>
           <w:b/>
           <w:sz w:val="36"/>
         </w:rPr>
+      </w:pPr>
+      <w:bookmarkStart w:id="62" w:name="_Toc519588529"/>
+      <w:r>
+        <w:rPr>
+          <w:rFonts w:ascii="Lucida Sans" w:hAnsi="Lucida Sans"/>
+          <w:b/>
+          <w:sz w:val="36"/>
+        </w:rPr>
+        <w:lastRenderedPageBreak/>
         <w:t>XCAM Constant</w:t>
       </w:r>
-      <w:bookmarkEnd w:id="60"/>
       <w:bookmarkEnd w:id="61"/>
+      <w:bookmarkEnd w:id="62"/>
     </w:p>
     <w:tbl>
       <w:tblPr>
@@ -8583,7 +8497,7 @@
               <w:rPr>
                 <w:rFonts w:ascii="Lucida Sans" w:hAnsi="Lucida Sans"/>
               </w:rPr>
-              <w:t>2</w:t>
+              <w:t>1</w:t>
             </w:r>
           </w:p>
         </w:tc>
@@ -8642,7 +8556,7 @@
               <w:rPr>
                 <w:rFonts w:ascii="Lucida Sans" w:hAnsi="Lucida Sans"/>
               </w:rPr>
-              <w:t>2</w:t>
+              <w:t>1</w:t>
             </w:r>
           </w:p>
         </w:tc>
@@ -8692,8 +8606,8 @@
           <w:sz w:val="36"/>
         </w:rPr>
       </w:pPr>
-      <w:bookmarkStart w:id="62" w:name="_Toc515223848"/>
-      <w:bookmarkStart w:id="63" w:name="_Toc515355621"/>
+      <w:bookmarkStart w:id="63" w:name="_Toc515223848"/>
+      <w:bookmarkStart w:id="64" w:name="_Toc519588530"/>
       <w:r>
         <w:rPr>
           <w:rFonts w:ascii="Lucida Sans" w:hAnsi="Lucida Sans"/>
@@ -8703,8 +8617,8 @@
         <w:lastRenderedPageBreak/>
         <w:t>Customised data structure</w:t>
       </w:r>
-      <w:bookmarkEnd w:id="62"/>
       <w:bookmarkEnd w:id="63"/>
+      <w:bookmarkEnd w:id="64"/>
     </w:p>
     <w:tbl>
       <w:tblPr>
@@ -8729,8 +8643,8 @@
                 <w:rFonts w:ascii="Lucida Sans" w:hAnsi="Lucida Sans"/>
               </w:rPr>
             </w:pPr>
-            <w:bookmarkStart w:id="64" w:name="_Toc504662694"/>
-            <w:bookmarkStart w:id="65" w:name="_Hlk504654296"/>
+            <w:bookmarkStart w:id="65" w:name="_Toc504662694"/>
+            <w:bookmarkStart w:id="66" w:name="_Hlk504654296"/>
             <w:proofErr w:type="spellStart"/>
             <w:r>
               <w:rPr>
@@ -8759,7 +8673,7 @@
               </w:rPr>
               <w:t xml:space="preserve"> Peripheral interface</w:t>
             </w:r>
-            <w:bookmarkEnd w:id="64"/>
+            <w:bookmarkEnd w:id="65"/>
           </w:p>
         </w:tc>
       </w:tr>
@@ -8871,7 +8785,7 @@
           </w:p>
         </w:tc>
       </w:tr>
-      <w:bookmarkEnd w:id="65"/>
+      <w:bookmarkEnd w:id="66"/>
     </w:tbl>
     <w:p>
       <w:pPr>
@@ -9248,11 +9162,11 @@
                 <w:rFonts w:ascii="Lucida Sans" w:hAnsi="Lucida Sans"/>
               </w:rPr>
             </w:pPr>
-            <w:bookmarkStart w:id="66" w:name="_Toc500319227"/>
-            <w:bookmarkStart w:id="67" w:name="_Toc500319920"/>
-            <w:bookmarkStart w:id="68" w:name="_Toc500320012"/>
-            <w:bookmarkStart w:id="69" w:name="_Toc504038367"/>
-            <w:bookmarkStart w:id="70" w:name="_Toc504662695"/>
+            <w:bookmarkStart w:id="67" w:name="_Toc500319227"/>
+            <w:bookmarkStart w:id="68" w:name="_Toc500319920"/>
+            <w:bookmarkStart w:id="69" w:name="_Toc500320012"/>
+            <w:bookmarkStart w:id="70" w:name="_Toc504038367"/>
+            <w:bookmarkStart w:id="71" w:name="_Toc504662695"/>
             <w:proofErr w:type="gramStart"/>
             <w:r>
               <w:rPr>
@@ -9267,11 +9181,11 @@
               </w:rPr>
               <w:t xml:space="preserve"> Data structure storing the values of sensor register.</w:t>
             </w:r>
-            <w:bookmarkEnd w:id="66"/>
             <w:bookmarkEnd w:id="67"/>
             <w:bookmarkEnd w:id="68"/>
             <w:bookmarkEnd w:id="69"/>
             <w:bookmarkEnd w:id="70"/>
+            <w:bookmarkEnd w:id="71"/>
           </w:p>
         </w:tc>
       </w:tr>
@@ -10705,6 +10619,7 @@
               <w:tab/>
             </w:r>
             <w:proofErr w:type="spellStart"/>
+            <w:proofErr w:type="gramStart"/>
             <w:r>
               <w:rPr>
                 <w:rFonts w:ascii="Lucida Sans" w:hAnsi="Lucida Sans"/>
@@ -10716,21 +10631,14 @@
               <w:rPr>
                 <w:rFonts w:ascii="Lucida Sans" w:hAnsi="Lucida Sans"/>
               </w:rPr>
-              <w:t>[MAXNROFDEFECTS</w:t>
-            </w:r>
-            <w:proofErr w:type="gramStart"/>
-            <w:r>
-              <w:rPr>
-                <w:rFonts w:ascii="Lucida Sans" w:hAnsi="Lucida Sans"/>
-              </w:rPr>
-              <w:t xml:space="preserve">];   </w:t>
+              <w:t>[</w:t>
             </w:r>
             <w:proofErr w:type="gramEnd"/>
             <w:r>
               <w:rPr>
                 <w:rFonts w:ascii="Lucida Sans" w:hAnsi="Lucida Sans"/>
               </w:rPr>
-              <w:t xml:space="preserve">   </w:t>
+              <w:t xml:space="preserve">MAXNROFDEFECTS];      </w:t>
             </w:r>
             <w:r>
               <w:rPr>
@@ -10775,6 +10683,7 @@
               <w:tab/>
             </w:r>
             <w:proofErr w:type="spellStart"/>
+            <w:proofErr w:type="gramStart"/>
             <w:r>
               <w:rPr>
                 <w:rFonts w:ascii="Lucida Sans" w:hAnsi="Lucida Sans"/>
@@ -10786,16 +10695,15 @@
               <w:rPr>
                 <w:rFonts w:ascii="Lucida Sans" w:hAnsi="Lucida Sans"/>
               </w:rPr>
-              <w:t>[MAXNROFDEFECTS</w:t>
-            </w:r>
-            <w:proofErr w:type="gramStart"/>
-            <w:r>
-              <w:rPr>
-                <w:rFonts w:ascii="Lucida Sans" w:hAnsi="Lucida Sans"/>
-              </w:rPr>
-              <w:t xml:space="preserve">];   </w:t>
+              <w:t>[</w:t>
             </w:r>
             <w:proofErr w:type="gramEnd"/>
+            <w:r>
+              <w:rPr>
+                <w:rFonts w:ascii="Lucida Sans" w:hAnsi="Lucida Sans"/>
+              </w:rPr>
+              <w:t xml:space="preserve">MAXNROFDEFECTS];   </w:t>
+            </w:r>
             <w:r>
               <w:rPr>
                 <w:rFonts w:ascii="Lucida Sans" w:hAnsi="Lucida Sans"/>
@@ -10836,6 +10744,7 @@
               <w:tab/>
             </w:r>
             <w:proofErr w:type="spellStart"/>
+            <w:proofErr w:type="gramStart"/>
             <w:r>
               <w:rPr>
                 <w:rFonts w:ascii="Lucida Sans" w:hAnsi="Lucida Sans"/>
@@ -10847,21 +10756,14 @@
               <w:rPr>
                 <w:rFonts w:ascii="Lucida Sans" w:hAnsi="Lucida Sans"/>
               </w:rPr>
-              <w:t>[ELAMOUNT</w:t>
-            </w:r>
-            <w:proofErr w:type="gramStart"/>
-            <w:r>
-              <w:rPr>
-                <w:rFonts w:ascii="Lucida Sans" w:hAnsi="Lucida Sans"/>
-              </w:rPr>
-              <w:t xml:space="preserve">];   </w:t>
+              <w:t>[</w:t>
             </w:r>
             <w:proofErr w:type="gramEnd"/>
             <w:r>
               <w:rPr>
                 <w:rFonts w:ascii="Lucida Sans" w:hAnsi="Lucida Sans"/>
               </w:rPr>
-              <w:t xml:space="preserve">                  </w:t>
+              <w:t xml:space="preserve">ELAMOUNT];                     </w:t>
             </w:r>
             <w:r>
               <w:rPr>
@@ -10996,6 +10898,7 @@
               <w:tab/>
             </w:r>
             <w:proofErr w:type="spellStart"/>
+            <w:proofErr w:type="gramStart"/>
             <w:r>
               <w:rPr>
                 <w:rFonts w:ascii="Lucida Sans" w:hAnsi="Lucida Sans"/>
@@ -11007,21 +10910,14 @@
               <w:rPr>
                 <w:rFonts w:ascii="Lucida Sans" w:hAnsi="Lucida Sans"/>
               </w:rPr>
-              <w:t>[Pixel</w:t>
-            </w:r>
-            <w:proofErr w:type="gramStart"/>
-            <w:r>
-              <w:rPr>
-                <w:rFonts w:ascii="Lucida Sans" w:hAnsi="Lucida Sans"/>
-              </w:rPr>
-              <w:t xml:space="preserve">];   </w:t>
+              <w:t>[</w:t>
             </w:r>
             <w:proofErr w:type="gramEnd"/>
             <w:r>
               <w:rPr>
                 <w:rFonts w:ascii="Lucida Sans" w:hAnsi="Lucida Sans"/>
               </w:rPr>
-              <w:t xml:space="preserve">                           </w:t>
+              <w:t xml:space="preserve">Pixel];                              </w:t>
             </w:r>
             <w:r>
               <w:rPr>
@@ -11078,6 +10974,7 @@
               <w:tab/>
             </w:r>
             <w:proofErr w:type="spellStart"/>
+            <w:proofErr w:type="gramStart"/>
             <w:r>
               <w:rPr>
                 <w:rFonts w:ascii="Lucida Sans" w:hAnsi="Lucida Sans"/>
@@ -11089,21 +10986,14 @@
               <w:rPr>
                 <w:rFonts w:ascii="Lucida Sans" w:hAnsi="Lucida Sans"/>
               </w:rPr>
-              <w:t>[Pixel</w:t>
-            </w:r>
-            <w:proofErr w:type="gramStart"/>
-            <w:r>
-              <w:rPr>
-                <w:rFonts w:ascii="Lucida Sans" w:hAnsi="Lucida Sans"/>
-              </w:rPr>
-              <w:t xml:space="preserve">];   </w:t>
+              <w:t>[</w:t>
             </w:r>
             <w:proofErr w:type="gramEnd"/>
             <w:r>
               <w:rPr>
                 <w:rFonts w:ascii="Lucida Sans" w:hAnsi="Lucida Sans"/>
               </w:rPr>
-              <w:t xml:space="preserve">                             </w:t>
+              <w:t xml:space="preserve">Pixel];                                </w:t>
             </w:r>
             <w:r>
               <w:rPr>
@@ -11147,6 +11037,7 @@
               <w:tab/>
             </w:r>
             <w:proofErr w:type="spellStart"/>
+            <w:proofErr w:type="gramStart"/>
             <w:r>
               <w:rPr>
                 <w:rFonts w:ascii="Lucida Sans" w:hAnsi="Lucida Sans"/>
@@ -11158,21 +11049,14 @@
               <w:rPr>
                 <w:rFonts w:ascii="Lucida Sans" w:hAnsi="Lucida Sans"/>
               </w:rPr>
-              <w:t>[Pixel</w:t>
-            </w:r>
-            <w:proofErr w:type="gramStart"/>
-            <w:r>
-              <w:rPr>
-                <w:rFonts w:ascii="Lucida Sans" w:hAnsi="Lucida Sans"/>
-              </w:rPr>
-              <w:t xml:space="preserve">];   </w:t>
+              <w:t>[</w:t>
             </w:r>
             <w:proofErr w:type="gramEnd"/>
             <w:r>
               <w:rPr>
                 <w:rFonts w:ascii="Lucida Sans" w:hAnsi="Lucida Sans"/>
               </w:rPr>
-              <w:t xml:space="preserve">                              </w:t>
+              <w:t xml:space="preserve">Pixel];                                 </w:t>
             </w:r>
             <w:r>
               <w:rPr>
@@ -12195,7 +12079,7 @@
           <w:rFonts w:ascii="Lucida Sans" w:hAnsi="Lucida Sans"/>
         </w:rPr>
       </w:pPr>
-      <w:bookmarkStart w:id="71" w:name="_Hlk504656107"/>
+      <w:bookmarkStart w:id="72" w:name="_Hlk504656107"/>
     </w:p>
     <w:tbl>
       <w:tblPr>
@@ -12467,14 +12351,14 @@
                 <w:rFonts w:ascii="Lucida Sans" w:hAnsi="Lucida Sans"/>
               </w:rPr>
             </w:pPr>
-            <w:bookmarkStart w:id="72" w:name="_Toc504662697"/>
+            <w:bookmarkStart w:id="73" w:name="_Toc504662697"/>
             <w:r>
               <w:rPr>
                 <w:rFonts w:ascii="Lucida Sans" w:hAnsi="Lucida Sans"/>
               </w:rPr>
               <w:t>FRAMEPOI: Storing POIs of single frame</w:t>
             </w:r>
-            <w:bookmarkEnd w:id="72"/>
+            <w:bookmarkEnd w:id="73"/>
           </w:p>
         </w:tc>
       </w:tr>
@@ -12635,7 +12519,7 @@
           </w:p>
         </w:tc>
       </w:tr>
-      <w:bookmarkEnd w:id="71"/>
+      <w:bookmarkEnd w:id="72"/>
     </w:tbl>
     <w:p>
       <w:pPr>
@@ -12673,8 +12557,8 @@
           <w:sz w:val="36"/>
         </w:rPr>
       </w:pPr>
-      <w:bookmarkStart w:id="73" w:name="_Toc515223849"/>
-      <w:bookmarkStart w:id="74" w:name="_Toc515355622"/>
+      <w:bookmarkStart w:id="74" w:name="_Toc515223849"/>
+      <w:bookmarkStart w:id="75" w:name="_Toc519588531"/>
       <w:r>
         <w:rPr>
           <w:rFonts w:ascii="Lucida Sans" w:hAnsi="Lucida Sans"/>
@@ -12684,8 +12568,8 @@
         <w:lastRenderedPageBreak/>
         <w:t>API</w:t>
       </w:r>
-      <w:bookmarkEnd w:id="73"/>
       <w:bookmarkEnd w:id="74"/>
+      <w:bookmarkEnd w:id="75"/>
     </w:p>
     <w:p>
       <w:pPr>
@@ -12937,7 +12821,7 @@
           <w:color w:val="2F5496" w:themeColor="accent1" w:themeShade="BF"/>
         </w:rPr>
       </w:pPr>
-      <w:bookmarkStart w:id="75" w:name="_Hlk509312174"/>
+      <w:bookmarkStart w:id="76" w:name="_Hlk509312174"/>
       <w:proofErr w:type="spellStart"/>
       <w:r>
         <w:rPr>
@@ -14138,7 +14022,7 @@
           <w:rFonts w:ascii="Lucida Sans" w:hAnsi="Lucida Sans"/>
         </w:rPr>
       </w:pPr>
-      <w:bookmarkStart w:id="76" w:name="_Hlk504656286"/>
+      <w:bookmarkStart w:id="77" w:name="_Hlk504656286"/>
       <w:r>
         <w:rPr>
           <w:rFonts w:ascii="Lucida Sans" w:hAnsi="Lucida Sans"/>
@@ -14310,7 +14194,7 @@
         <w:t xml:space="preserve"> index);</w:t>
       </w:r>
     </w:p>
-    <w:bookmarkEnd w:id="76"/>
+    <w:bookmarkEnd w:id="77"/>
     <w:p>
       <w:pPr>
         <w:shd w:val="clear" w:color="auto" w:fill="F2F2F2" w:themeFill="background1" w:themeFillShade="F2"/>
@@ -14479,7 +14363,7 @@
         </w:rPr>
       </w:pPr>
     </w:p>
-    <w:bookmarkEnd w:id="75"/>
+    <w:bookmarkEnd w:id="76"/>
     <w:p>
       <w:pPr>
         <w:rPr>
@@ -18781,8 +18665,8 @@
                 <w:rFonts w:ascii="Lucida Sans" w:hAnsi="Lucida Sans"/>
               </w:rPr>
             </w:pPr>
-            <w:bookmarkStart w:id="77" w:name="_Hlk515031954"/>
-            <w:bookmarkStart w:id="78" w:name="_Hlk515354519"/>
+            <w:bookmarkStart w:id="78" w:name="_Hlk515031954"/>
+            <w:bookmarkStart w:id="79" w:name="_Hlk515354519"/>
             <w:r>
               <w:rPr>
                 <w:rFonts w:ascii="Lucida Sans" w:hAnsi="Lucida Sans"/>
@@ -18980,7 +18864,7 @@
         <w:tab/>
         <w:t>The temperature value of targeted pixel.</w:t>
       </w:r>
-      <w:bookmarkEnd w:id="77"/>
+      <w:bookmarkEnd w:id="78"/>
     </w:p>
     <w:tbl>
       <w:tblPr>
@@ -18997,7 +18881,7 @@
           <w:tcPr>
             <w:tcW w:w="1413" w:type="dxa"/>
           </w:tcPr>
-          <w:bookmarkEnd w:id="78"/>
+          <w:bookmarkEnd w:id="79"/>
           <w:p>
             <w:pPr>
               <w:rPr>
@@ -19178,7 +19062,7 @@
           <w:color w:val="FF0000"/>
         </w:rPr>
       </w:pPr>
-      <w:bookmarkStart w:id="79" w:name="_Hlk504656315"/>
+      <w:bookmarkStart w:id="80" w:name="_Hlk504656315"/>
       <w:r>
         <w:rPr>
           <w:rFonts w:ascii="Lucida Sans" w:hAnsi="Lucida Sans"/>
@@ -19302,6 +19186,7 @@
         <w:t xml:space="preserve"> * (</w:t>
       </w:r>
       <w:proofErr w:type="spellStart"/>
+      <w:proofErr w:type="gramStart"/>
       <w:r>
         <w:rPr>
           <w:rFonts w:ascii="Lucida Sans" w:hAnsi="Lucida Sans"/>
@@ -19317,54 +19202,46 @@
         </w:rPr>
         <w:t>(</w:t>
       </w:r>
-      <w:proofErr w:type="gramStart"/>
+      <w:proofErr w:type="gramEnd"/>
       <w:r>
         <w:rPr>
           <w:rFonts w:ascii="Lucida Sans" w:hAnsi="Lucida Sans"/>
           <w:color w:val="FF0000"/>
         </w:rPr>
-        <w:t>Target[</w:t>
-      </w:r>
-      <w:proofErr w:type="gramEnd"/>
+        <w:t>Target[0])/</w:t>
+      </w:r>
+      <w:proofErr w:type="spellStart"/>
       <w:r>
         <w:rPr>
           <w:rFonts w:ascii="Lucida Sans" w:hAnsi="Lucida Sans"/>
           <w:color w:val="FF0000"/>
         </w:rPr>
-        <w:t>0])/</w:t>
-      </w:r>
-      <w:proofErr w:type="spellStart"/>
+        <w:t>sizeof</w:t>
+      </w:r>
+      <w:proofErr w:type="spellEnd"/>
       <w:r>
         <w:rPr>
           <w:rFonts w:ascii="Lucida Sans" w:hAnsi="Lucida Sans"/>
           <w:color w:val="FF0000"/>
         </w:rPr>
-        <w:t>sizeof</w:t>
-      </w:r>
-      <w:proofErr w:type="spellEnd"/>
+        <w:t xml:space="preserve">(signed short)) + </w:t>
+      </w:r>
       <w:r>
         <w:rPr>
           <w:rFonts w:ascii="Lucida Sans" w:hAnsi="Lucida Sans"/>
           <w:color w:val="FF0000"/>
         </w:rPr>
-        <w:t xml:space="preserve">(signed short)) + </w:t>
+        <w:t>y</w:t>
       </w:r>
       <w:r>
         <w:rPr>
           <w:rFonts w:ascii="Lucida Sans" w:hAnsi="Lucida Sans"/>
           <w:color w:val="FF0000"/>
         </w:rPr>
-        <w:t>y</w:t>
-      </w:r>
-      <w:r>
-        <w:rPr>
-          <w:rFonts w:ascii="Lucida Sans" w:hAnsi="Lucida Sans"/>
-          <w:color w:val="FF0000"/>
-        </w:rPr>
         <w:t>) - 2732;</w:t>
       </w:r>
     </w:p>
-    <w:bookmarkEnd w:id="79"/>
+    <w:bookmarkEnd w:id="80"/>
     <w:p>
       <w:pPr>
         <w:shd w:val="clear" w:color="auto" w:fill="F2F2F2" w:themeFill="background1" w:themeFillShade="F2"/>
@@ -19600,9 +19477,9 @@
                 <w:rFonts w:ascii="Lucida Sans" w:hAnsi="Lucida Sans"/>
               </w:rPr>
             </w:pPr>
-            <w:bookmarkStart w:id="80" w:name="_Hlk504656381"/>
-            <w:bookmarkStart w:id="81" w:name="_Hlk515031981"/>
-            <w:bookmarkStart w:id="82" w:name="_Hlk515354669"/>
+            <w:bookmarkStart w:id="81" w:name="_Hlk504656381"/>
+            <w:bookmarkStart w:id="82" w:name="_Hlk515031981"/>
+            <w:bookmarkStart w:id="83" w:name="_Hlk515354669"/>
             <w:r>
               <w:rPr>
                 <w:rFonts w:ascii="Lucida Sans" w:hAnsi="Lucida Sans"/>
@@ -19841,9 +19718,9 @@
         </w:rPr>
         <w:t>.</w:t>
       </w:r>
-      <w:bookmarkStart w:id="83" w:name="_Hlk515031649"/>
-      <w:bookmarkEnd w:id="80"/>
+      <w:bookmarkStart w:id="84" w:name="_Hlk515031649"/>
       <w:bookmarkEnd w:id="81"/>
+      <w:bookmarkEnd w:id="82"/>
     </w:p>
     <w:tbl>
       <w:tblPr>
@@ -19860,7 +19737,7 @@
           <w:tcPr>
             <w:tcW w:w="1413" w:type="dxa"/>
           </w:tcPr>
-          <w:bookmarkEnd w:id="82"/>
+          <w:bookmarkEnd w:id="83"/>
           <w:p>
             <w:pPr>
               <w:rPr>
@@ -19969,7 +19846,7 @@
                 <w:rFonts w:ascii="Lucida Sans" w:hAnsi="Lucida Sans"/>
               </w:rPr>
             </w:pPr>
-            <w:bookmarkStart w:id="84" w:name="_Hlk515354699"/>
+            <w:bookmarkStart w:id="85" w:name="_Hlk515354699"/>
             <w:r>
               <w:rPr>
                 <w:rFonts w:ascii="Lucida Sans" w:hAnsi="Lucida Sans"/>
@@ -20162,8 +20039,8 @@
                 <w:rFonts w:ascii="Lucida Sans" w:hAnsi="Lucida Sans"/>
               </w:rPr>
             </w:pPr>
-            <w:bookmarkStart w:id="85" w:name="_Hlk515354731"/>
-            <w:bookmarkEnd w:id="84"/>
+            <w:bookmarkStart w:id="86" w:name="_Hlk515354731"/>
+            <w:bookmarkEnd w:id="85"/>
             <w:r>
               <w:rPr>
                 <w:rFonts w:ascii="Lucida Sans" w:hAnsi="Lucida Sans"/>
@@ -20359,8 +20236,8 @@
           <w:tcPr>
             <w:tcW w:w="1413" w:type="dxa"/>
           </w:tcPr>
-          <w:bookmarkEnd w:id="83"/>
-          <w:bookmarkEnd w:id="85"/>
+          <w:bookmarkEnd w:id="84"/>
+          <w:bookmarkEnd w:id="86"/>
           <w:p>
             <w:pPr>
               <w:rPr>
@@ -20700,9 +20577,9 @@
       <w:pPr>
         <w:pStyle w:val="Heading2"/>
       </w:pPr>
-      <w:bookmarkStart w:id="86" w:name="_Toc515223850"/>
-      <w:bookmarkStart w:id="87" w:name="_Toc515355623"/>
+      <w:bookmarkStart w:id="87" w:name="_Toc515223850"/>
       <w:bookmarkStart w:id="88" w:name="_Hlk515354762"/>
+      <w:bookmarkStart w:id="89" w:name="_Toc519588532"/>
       <w:r>
         <w:lastRenderedPageBreak/>
         <w:t xml:space="preserve">Temperature </w:t>
@@ -20715,8 +20592,8 @@
       <w:r>
         <w:t xml:space="preserve"> Mapping</w:t>
       </w:r>
-      <w:bookmarkEnd w:id="86"/>
       <w:bookmarkEnd w:id="87"/>
+      <w:bookmarkEnd w:id="89"/>
       <w:r>
         <w:t xml:space="preserve"> </w:t>
       </w:r>
@@ -21113,9 +20990,9 @@
           <w:szCs w:val="20"/>
           <w:highlight w:val="white"/>
         </w:rPr>
-        <w:t>RGB_ColorPalette</w:t>
-      </w:r>
-      <w:proofErr w:type="spellEnd"/>
+        <w:t>RGB_</w:t>
+      </w:r>
+      <w:proofErr w:type="gramStart"/>
       <w:r>
         <w:rPr>
           <w:rFonts w:ascii="Lucida Sans" w:hAnsi="Lucida Sans" w:cs="Courier New"/>
@@ -21124,9 +21001,9 @@
           <w:szCs w:val="20"/>
           <w:highlight w:val="white"/>
         </w:rPr>
-        <w:t>[</w:t>
-      </w:r>
-      <w:proofErr w:type="spellStart"/>
+        <w:t>ColorPalette</w:t>
+      </w:r>
+      <w:proofErr w:type="spellEnd"/>
       <w:r>
         <w:rPr>
           <w:rFonts w:ascii="Lucida Sans" w:hAnsi="Lucida Sans" w:cs="Courier New"/>
@@ -21135,9 +21012,10 @@
           <w:szCs w:val="20"/>
           <w:highlight w:val="white"/>
         </w:rPr>
-        <w:t>ColorPaletteSize</w:t>
-      </w:r>
-      <w:proofErr w:type="spellEnd"/>
+        <w:t>[</w:t>
+      </w:r>
+      <w:proofErr w:type="spellStart"/>
+      <w:proofErr w:type="gramEnd"/>
       <w:r>
         <w:rPr>
           <w:rFonts w:ascii="Lucida Sans" w:hAnsi="Lucida Sans" w:cs="Courier New"/>
@@ -21146,9 +21024,9 @@
           <w:szCs w:val="20"/>
           <w:highlight w:val="white"/>
         </w:rPr>
-        <w:t>]</w:t>
-      </w:r>
-      <w:proofErr w:type="gramStart"/>
+        <w:t>ColorPaletteSize</w:t>
+      </w:r>
+      <w:proofErr w:type="spellEnd"/>
       <w:r>
         <w:rPr>
           <w:rFonts w:ascii="Lucida Sans" w:hAnsi="Lucida Sans" w:cs="Courier New"/>
@@ -21157,9 +21035,8 @@
           <w:szCs w:val="20"/>
           <w:highlight w:val="white"/>
         </w:rPr>
-        <w:t>={</w:t>
-      </w:r>
-      <w:proofErr w:type="gramEnd"/>
+        <w:t>]={</w:t>
+      </w:r>
     </w:p>
     <w:p>
       <w:pPr>
@@ -23247,6 +23124,7 @@
         </w:rPr>
         <w:t>. Thus, the 599</w:t>
       </w:r>
+      <w:proofErr w:type="spellStart"/>
       <w:r>
         <w:rPr>
           <w:rFonts w:ascii="Lucida Sans" w:hAnsi="Lucida Sans"/>
@@ -23254,6 +23132,7 @@
         </w:rPr>
         <w:t>th</w:t>
       </w:r>
+      <w:proofErr w:type="spellEnd"/>
       <w:r>
         <w:rPr>
           <w:rFonts w:ascii="Lucida Sans" w:hAnsi="Lucida Sans"/>
@@ -23317,7 +23196,7 @@
           <w:szCs w:val="26"/>
         </w:rPr>
       </w:pPr>
-      <w:bookmarkStart w:id="90" w:name="_Toc500318070"/>
+      <w:bookmarkStart w:id="91" w:name="_Toc500318070"/>
       <w:bookmarkEnd w:id="88"/>
       <w:r>
         <w:rPr>
@@ -23330,16 +23209,16 @@
       <w:pPr>
         <w:pStyle w:val="Heading2"/>
       </w:pPr>
-      <w:bookmarkStart w:id="91" w:name="_Toc515355624"/>
+      <w:bookmarkStart w:id="92" w:name="_Toc519588533"/>
       <w:r>
         <w:lastRenderedPageBreak/>
         <w:t>UART/HUART</w:t>
       </w:r>
-      <w:bookmarkEnd w:id="90"/>
+      <w:bookmarkEnd w:id="91"/>
       <w:r>
         <w:t xml:space="preserve"> Interface</w:t>
       </w:r>
-      <w:bookmarkEnd w:id="91"/>
+      <w:bookmarkEnd w:id="92"/>
     </w:p>
     <w:p>
       <w:pPr>
@@ -23348,15 +23227,15 @@
           <w:rFonts w:ascii="Lucida Sans" w:hAnsi="Lucida Sans"/>
         </w:rPr>
       </w:pPr>
-      <w:bookmarkStart w:id="92" w:name="_Toc515355625"/>
       <w:bookmarkStart w:id="93" w:name="_Toc500318071"/>
+      <w:bookmarkStart w:id="94" w:name="_Toc519588534"/>
       <w:r>
         <w:rPr>
           <w:rFonts w:ascii="Lucida Sans" w:hAnsi="Lucida Sans"/>
         </w:rPr>
         <w:t>Setting</w:t>
       </w:r>
-      <w:bookmarkEnd w:id="92"/>
+      <w:bookmarkEnd w:id="94"/>
     </w:p>
     <w:p>
       <w:pPr>
@@ -23703,14 +23582,14 @@
           <w:rFonts w:ascii="Lucida Sans" w:hAnsi="Lucida Sans"/>
         </w:rPr>
       </w:pPr>
-      <w:bookmarkStart w:id="94" w:name="_Toc515355626"/>
+      <w:bookmarkStart w:id="95" w:name="_Toc519588535"/>
       <w:r>
         <w:rPr>
           <w:rFonts w:ascii="Lucida Sans" w:hAnsi="Lucida Sans"/>
         </w:rPr>
         <w:t>Output commands</w:t>
       </w:r>
-      <w:bookmarkEnd w:id="94"/>
+      <w:bookmarkEnd w:id="95"/>
     </w:p>
     <w:p>
       <w:pPr>
@@ -23988,8 +23867,8 @@
           <w:rFonts w:ascii="Lucida Sans" w:hAnsi="Lucida Sans"/>
         </w:rPr>
       </w:pPr>
-      <w:bookmarkStart w:id="95" w:name="_Toc500318069"/>
-      <w:bookmarkStart w:id="96" w:name="_Toc515355627"/>
+      <w:bookmarkStart w:id="96" w:name="_Toc500318069"/>
+      <w:bookmarkStart w:id="97" w:name="_Toc519588536"/>
       <w:r>
         <w:rPr>
           <w:rFonts w:ascii="Lucida Sans" w:hAnsi="Lucida Sans"/>
@@ -23997,8 +23876,8 @@
         <w:lastRenderedPageBreak/>
         <w:t>Build and Test</w:t>
       </w:r>
-      <w:bookmarkEnd w:id="95"/>
       <w:bookmarkEnd w:id="96"/>
+      <w:bookmarkEnd w:id="97"/>
     </w:p>
     <w:p>
       <w:pPr>
@@ -24112,14 +23991,14 @@
           <w:rFonts w:ascii="Lucida Sans" w:hAnsi="Lucida Sans"/>
         </w:rPr>
       </w:pPr>
-      <w:bookmarkStart w:id="97" w:name="_Toc515355628"/>
+      <w:bookmarkStart w:id="98" w:name="_Toc519588537"/>
       <w:r>
         <w:rPr>
           <w:rFonts w:ascii="Lucida Sans" w:hAnsi="Lucida Sans"/>
         </w:rPr>
         <w:t>Hybrid images overlaying</w:t>
       </w:r>
-      <w:bookmarkEnd w:id="97"/>
+      <w:bookmarkEnd w:id="98"/>
     </w:p>
     <w:p>
       <w:pPr>
@@ -24403,14 +24282,14 @@
           <w:rFonts w:ascii="Lucida Sans" w:hAnsi="Lucida Sans"/>
         </w:rPr>
       </w:pPr>
-      <w:bookmarkStart w:id="98" w:name="_Toc515355629"/>
+      <w:bookmarkStart w:id="99" w:name="_Toc519588538"/>
       <w:r>
         <w:rPr>
           <w:rFonts w:ascii="Lucida Sans" w:hAnsi="Lucida Sans"/>
         </w:rPr>
         <w:t>Procedures</w:t>
       </w:r>
-      <w:bookmarkEnd w:id="98"/>
+      <w:bookmarkEnd w:id="99"/>
     </w:p>
     <w:p>
       <w:pPr>
@@ -24505,15 +24384,7 @@
         <w:rPr>
           <w:rFonts w:ascii="Lucida Sans" w:hAnsi="Lucida Sans"/>
         </w:rPr>
-        <w:t xml:space="preserve">Please aware of the </w:t>
-      </w:r>
-      <w:bookmarkStart w:id="99" w:name="_GoBack"/>
-      <w:bookmarkEnd w:id="99"/>
-      <w:r>
-        <w:rPr>
-          <w:rFonts w:ascii="Lucida Sans" w:hAnsi="Lucida Sans"/>
-        </w:rPr>
-        <w:t xml:space="preserve">frame rate difference from CIS and XCAM. CIS image is in higher framerate than XCAM, i.e.: </w:t>
+        <w:t xml:space="preserve">Please aware of the frame rate difference from CIS and XCAM. CIS image is in higher framerate than XCAM, i.e.: </w:t>
       </w:r>
       <w:r>
         <w:rPr>
@@ -24559,7 +24430,7 @@
           <w:rFonts w:ascii="Lucida Sans" w:hAnsi="Lucida Sans"/>
         </w:rPr>
       </w:pPr>
-      <w:bookmarkStart w:id="100" w:name="_Toc515355630"/>
+      <w:bookmarkStart w:id="100" w:name="_Toc519588539"/>
       <w:r>
         <w:rPr>
           <w:rFonts w:ascii="Lucida Sans" w:hAnsi="Lucida Sans"/>
@@ -24586,7 +24457,7 @@
           <w:color w:val="1F3763" w:themeColor="accent1" w:themeShade="7F"/>
         </w:rPr>
       </w:pPr>
-      <w:bookmarkStart w:id="101" w:name="_Toc515355631"/>
+      <w:bookmarkStart w:id="101" w:name="_Toc519588540"/>
       <w:r>
         <w:rPr>
           <w:rStyle w:val="IntenseEmphasis"/>
@@ -24677,7 +24548,7 @@
           <w:rFonts w:ascii="Lucida Sans" w:hAnsi="Lucida Sans"/>
         </w:rPr>
       </w:pPr>
-      <w:bookmarkStart w:id="102" w:name="_Toc515355632"/>
+      <w:bookmarkStart w:id="102" w:name="_Toc519588541"/>
       <w:r>
         <w:rPr>
           <w:rFonts w:ascii="Lucida Sans" w:hAnsi="Lucida Sans"/>
@@ -25202,7 +25073,7 @@
           </w:rPr>
           <w:tab/>
         </w:r>
-        <w:bookmarkStart w:id="89" w:name="_Hlk515356207"/>
+        <w:bookmarkStart w:id="90" w:name="_Hlk515356207"/>
         <w:r>
           <w:rPr>
             <w:rFonts w:ascii="Lucida Sans" w:hAnsi="Lucida Sans"/>
@@ -25211,7 +25082,7 @@
           </w:rPr>
           <w:t>Meridian Innovation Limited</w:t>
         </w:r>
-        <w:bookmarkEnd w:id="89"/>
+        <w:bookmarkEnd w:id="90"/>
       </w:p>
       <w:p>
         <w:pPr>
@@ -27767,7 +27638,7 @@
 </file>
 
 <file path=customXml/itemProps1.xml><?xml version="1.0" encoding="utf-8"?>
-<ds:datastoreItem xmlns:ds="http://schemas.openxmlformats.org/officeDocument/2006/customXml" ds:itemID="{F63DE20E-A004-4C44-9676-5CA47B0DEFA3}">
+<ds:datastoreItem xmlns:ds="http://schemas.openxmlformats.org/officeDocument/2006/customXml" ds:itemID="{8A010BCA-8118-4746-995A-C74241EBD9F1}">
   <ds:schemaRefs>
     <ds:schemaRef ds:uri="http://schemas.openxmlformats.org/officeDocument/2006/bibliography"/>
   </ds:schemaRefs>

</xml_diff>